<commit_message>
Correct of Proof of convergence part
flowrate calculation (in front of integral)
</commit_message>
<xml_diff>
--- a/docu/EDM_nonlinear_ExplicitCentral.docx
+++ b/docu/EDM_nonlinear_ExplicitCentral.docx
@@ -85,16 +85,7 @@
                     <w:szCs w:val="18"/>
                     <w:lang w:val="en-US"/>
                   </w:rPr>
-                  <m:t>c</m:t>
-                </m:r>
-                <m:r>
-                  <w:rPr>
-                    <w:rFonts w:ascii="Cambria Math" w:eastAsiaTheme="minorEastAsia" w:hAnsi="Cambria Math"/>
-                    <w:sz w:val="18"/>
-                    <w:szCs w:val="18"/>
-                    <w:lang w:val="en-US"/>
-                  </w:rPr>
-                  <m:t xml:space="preserve"> [mg/L]</m:t>
+                  <m:t>c [mg/L]</m:t>
                 </m:r>
               </m:oMath>
             </m:oMathPara>
@@ -159,16 +150,7 @@
                     <w:szCs w:val="18"/>
                     <w:lang w:val="en-US"/>
                   </w:rPr>
-                  <m:t>t</m:t>
-                </m:r>
-                <m:r>
-                  <w:rPr>
-                    <w:rFonts w:ascii="Cambria Math" w:eastAsiaTheme="minorEastAsia" w:hAnsi="Cambria Math"/>
-                    <w:sz w:val="18"/>
-                    <w:szCs w:val="18"/>
-                    <w:lang w:val="en-US"/>
-                  </w:rPr>
-                  <m:t xml:space="preserve"> [s]</m:t>
+                  <m:t>t [s]</m:t>
                 </m:r>
               </m:oMath>
             </m:oMathPara>
@@ -232,15 +214,7 @@
                     <w:sz w:val="18"/>
                     <w:szCs w:val="18"/>
                   </w:rPr>
-                  <m:t>x</m:t>
-                </m:r>
-                <m:r>
-                  <w:rPr>
-                    <w:rFonts w:ascii="Cambria Math" w:hAnsi="Cambria Math"/>
-                    <w:sz w:val="18"/>
-                    <w:szCs w:val="18"/>
-                  </w:rPr>
-                  <m:t xml:space="preserve"> [mm]</m:t>
+                  <m:t>x [mm]</m:t>
                 </m:r>
               </m:oMath>
             </m:oMathPara>
@@ -305,16 +279,7 @@
                     <w:szCs w:val="18"/>
                     <w:lang w:val="en-US"/>
                   </w:rPr>
-                  <m:t>L</m:t>
-                </m:r>
-                <m:r>
-                  <w:rPr>
-                    <w:rFonts w:ascii="Cambria Math" w:hAnsi="Cambria Math"/>
-                    <w:sz w:val="18"/>
-                    <w:szCs w:val="18"/>
-                    <w:lang w:val="en-US"/>
-                  </w:rPr>
-                  <m:t xml:space="preserve"> </m:t>
+                  <m:t xml:space="preserve">L </m:t>
                 </m:r>
                 <m:r>
                   <w:rPr>
@@ -376,6 +341,7 @@
                 <w:rFonts w:ascii="Calibri" w:eastAsia="Calibri" w:hAnsi="Calibri" w:cs="Times New Roman"/>
                 <w:sz w:val="18"/>
                 <w:szCs w:val="18"/>
+                <w:lang w:val="en-US"/>
               </w:rPr>
             </w:pPr>
             <m:oMathPara>
@@ -387,8 +353,72 @@
                     <w:szCs w:val="18"/>
                     <w:lang w:val="en-US"/>
                   </w:rPr>
-                  <m:t>T</m:t>
+                  <m:t xml:space="preserve">d </m:t>
                 </m:r>
+                <m:r>
+                  <w:rPr>
+                    <w:rFonts w:ascii="Cambria Math" w:hAnsi="Cambria Math"/>
+                    <w:sz w:val="18"/>
+                    <w:szCs w:val="18"/>
+                  </w:rPr>
+                  <m:t>[mm]</m:t>
+                </m:r>
+              </m:oMath>
+            </m:oMathPara>
+          </w:p>
+        </w:tc>
+        <w:tc>
+          <w:tcPr>
+            <w:tcW w:w="8297" w:type="dxa"/>
+            <w:tcBorders>
+              <w:top w:val="single" w:sz="4" w:space="0" w:color="FFFFFF" w:themeColor="background1"/>
+              <w:left w:val="single" w:sz="4" w:space="0" w:color="FFFFFF" w:themeColor="background1"/>
+              <w:bottom w:val="single" w:sz="4" w:space="0" w:color="FFFFFF" w:themeColor="background1"/>
+              <w:right w:val="single" w:sz="4" w:space="0" w:color="FFFFFF" w:themeColor="background1"/>
+            </w:tcBorders>
+          </w:tcPr>
+          <w:p>
+            <w:pPr>
+              <w:rPr>
+                <w:rFonts w:ascii="Times New Roman" w:eastAsiaTheme="minorEastAsia" w:hAnsi="Times New Roman" w:cs="Times New Roman"/>
+                <w:sz w:val="18"/>
+                <w:szCs w:val="18"/>
+                <w:lang w:val="en-US" w:eastAsia="cs-CZ"/>
+              </w:rPr>
+            </w:pPr>
+            <w:r>
+              <w:rPr>
+                <w:rFonts w:ascii="Times New Roman" w:eastAsiaTheme="minorEastAsia" w:hAnsi="Times New Roman" w:cs="Times New Roman"/>
+                <w:sz w:val="18"/>
+                <w:szCs w:val="18"/>
+                <w:lang w:val="en-US" w:eastAsia="cs-CZ"/>
+              </w:rPr>
+              <w:t>column diameter</w:t>
+            </w:r>
+          </w:p>
+        </w:tc>
+      </w:tr>
+      <w:tr>
+        <w:tc>
+          <w:tcPr>
+            <w:tcW w:w="1413" w:type="dxa"/>
+            <w:tcBorders>
+              <w:top w:val="single" w:sz="4" w:space="0" w:color="FFFFFF" w:themeColor="background1"/>
+              <w:left w:val="single" w:sz="4" w:space="0" w:color="FFFFFF" w:themeColor="background1"/>
+              <w:bottom w:val="single" w:sz="4" w:space="0" w:color="FFFFFF" w:themeColor="background1"/>
+              <w:right w:val="single" w:sz="4" w:space="0" w:color="FFFFFF" w:themeColor="background1"/>
+            </w:tcBorders>
+          </w:tcPr>
+          <w:p>
+            <w:pPr>
+              <w:rPr>
+                <w:rFonts w:ascii="Calibri" w:eastAsia="Calibri" w:hAnsi="Calibri" w:cs="Times New Roman"/>
+                <w:sz w:val="18"/>
+                <w:szCs w:val="18"/>
+              </w:rPr>
+            </w:pPr>
+            <m:oMathPara>
+              <m:oMath>
                 <m:r>
                   <w:rPr>
                     <w:rFonts w:ascii="Cambria Math" w:hAnsi="Cambria Math"/>
@@ -396,7 +426,7 @@
                     <w:szCs w:val="18"/>
                     <w:lang w:val="en-US"/>
                   </w:rPr>
-                  <m:t xml:space="preserve"> </m:t>
+                  <m:t xml:space="preserve">T </m:t>
                 </m:r>
                 <m:r>
                   <w:rPr>
@@ -593,15 +623,7 @@
                     <w:sz w:val="18"/>
                     <w:szCs w:val="18"/>
                   </w:rPr>
-                  <m:t xml:space="preserve"> </m:t>
-                </m:r>
-                <m:r>
-                  <w:rPr>
-                    <w:rFonts w:ascii="Cambria Math" w:eastAsiaTheme="minorEastAsia" w:hAnsi="Cambria Math"/>
-                    <w:sz w:val="18"/>
-                    <w:szCs w:val="18"/>
-                  </w:rPr>
-                  <m:t>[</m:t>
+                  <m:t xml:space="preserve"> [</m:t>
                 </m:r>
                 <m:sSup>
                   <m:sSupPr>
@@ -1102,670 +1124,6 @@
                       <w:szCs w:val="18"/>
                       <w:lang w:val="en-US" w:eastAsia="en-US"/>
                     </w:rPr>
-                    <m:t>(1-</m:t>
-                  </m:r>
-                  <m:r>
-                    <w:rPr>
-                      <w:rFonts w:ascii="Cambria Math" w:eastAsiaTheme="minorEastAsia" w:hAnsi="Cambria Math"/>
-                      <w:sz w:val="18"/>
-                      <w:szCs w:val="18"/>
-                      <w:lang w:val="en-US" w:eastAsia="en-US"/>
-                    </w:rPr>
-                    <m:t>ε</m:t>
-                  </m:r>
-                  <m:r>
-                    <w:rPr>
-                      <w:rFonts w:ascii="Cambria Math" w:eastAsiaTheme="minorEastAsia" w:hAnsi="Cambria Math"/>
-                      <w:sz w:val="18"/>
-                      <w:szCs w:val="18"/>
-                      <w:lang w:val="en-US" w:eastAsia="en-US"/>
-                    </w:rPr>
-                    <m:t>)</m:t>
-                  </m:r>
-                  <m:r>
-                    <w:rPr>
-                      <w:rFonts w:ascii="Cambria Math" w:eastAsiaTheme="minorEastAsia" w:hAnsi="Cambria Math"/>
-                      <w:sz w:val="18"/>
-                      <w:szCs w:val="18"/>
-                      <w:lang w:val="en-US" w:eastAsia="en-US"/>
-                    </w:rPr>
-                    <m:t>Q</m:t>
-                  </m:r>
-                  <m:sSub>
-                    <m:sSubPr>
-                      <m:ctrlPr>
-                        <w:rPr>
-                          <w:rFonts w:ascii="Cambria Math" w:hAnsi="Cambria Math"/>
-                          <w:i/>
-                          <w:sz w:val="18"/>
-                          <w:szCs w:val="18"/>
-                        </w:rPr>
-                      </m:ctrlPr>
-                    </m:sSubPr>
-                    <m:e>
-                      <m:r>
-                        <w:rPr>
-                          <w:rFonts w:ascii="Cambria Math" w:hAnsi="Cambria Math"/>
-                          <w:sz w:val="18"/>
-                          <w:szCs w:val="18"/>
-                        </w:rPr>
-                        <m:t>K</m:t>
-                      </m:r>
-                    </m:e>
-                    <m:sub>
-                      <m:r>
-                        <w:rPr>
-                          <w:rFonts w:ascii="Cambria Math" w:hAnsi="Cambria Math"/>
-                          <w:sz w:val="18"/>
-                          <w:szCs w:val="18"/>
-                        </w:rPr>
-                        <m:t>L</m:t>
-                      </m:r>
-                    </m:sub>
-                  </m:sSub>
-                </m:num>
-                <m:den>
-                  <m:sSup>
-                    <m:sSupPr>
-                      <m:ctrlPr>
-                        <w:rPr>
-                          <w:rFonts w:ascii="Cambria Math" w:eastAsiaTheme="minorEastAsia" w:hAnsi="Cambria Math"/>
-                          <w:i/>
-                          <w:sz w:val="18"/>
-                          <w:szCs w:val="18"/>
-                          <w:lang w:val="en-US" w:eastAsia="en-US"/>
-                        </w:rPr>
-                      </m:ctrlPr>
-                    </m:sSupPr>
-                    <m:e>
-                      <m:d>
-                        <m:dPr>
-                          <m:ctrlPr>
-                            <w:rPr>
-                              <w:rFonts w:ascii="Cambria Math" w:eastAsiaTheme="minorEastAsia" w:hAnsi="Cambria Math"/>
-                              <w:i/>
-                              <w:sz w:val="18"/>
-                              <w:szCs w:val="18"/>
-                              <w:lang w:val="en-US" w:eastAsia="en-US"/>
-                            </w:rPr>
-                          </m:ctrlPr>
-                        </m:dPr>
-                        <m:e>
-                          <m:sSub>
-                            <m:sSubPr>
-                              <m:ctrlPr>
-                                <w:rPr>
-                                  <w:rFonts w:ascii="Cambria Math" w:hAnsi="Cambria Math"/>
-                                  <w:i/>
-                                  <w:sz w:val="18"/>
-                                  <w:szCs w:val="18"/>
-                                </w:rPr>
-                              </m:ctrlPr>
-                            </m:sSubPr>
-                            <m:e>
-                              <m:r>
-                                <w:rPr>
-                                  <w:rFonts w:ascii="Cambria Math" w:hAnsi="Cambria Math"/>
-                                  <w:sz w:val="18"/>
-                                  <w:szCs w:val="18"/>
-                                </w:rPr>
-                                <m:t>K</m:t>
-                              </m:r>
-                            </m:e>
-                            <m:sub>
-                              <m:r>
-                                <w:rPr>
-                                  <w:rFonts w:ascii="Cambria Math" w:hAnsi="Cambria Math"/>
-                                  <w:sz w:val="18"/>
-                                  <w:szCs w:val="18"/>
-                                </w:rPr>
-                                <m:t>L</m:t>
-                              </m:r>
-                            </m:sub>
-                          </m:sSub>
-                          <m:r>
-                            <w:rPr>
-                              <w:rFonts w:ascii="Cambria Math" w:hAnsi="Cambria Math"/>
-                              <w:sz w:val="18"/>
-                              <w:szCs w:val="18"/>
-                            </w:rPr>
-                            <m:t>c</m:t>
-                          </m:r>
-                          <m:r>
-                            <w:rPr>
-                              <w:rFonts w:ascii="Cambria Math" w:hAnsi="Cambria Math"/>
-                              <w:sz w:val="18"/>
-                              <w:szCs w:val="18"/>
-                            </w:rPr>
-                            <m:t>-1</m:t>
-                          </m:r>
-                        </m:e>
-                      </m:d>
-                    </m:e>
-                    <m:sup>
-                      <m:r>
-                        <w:rPr>
-                          <w:rFonts w:ascii="Cambria Math" w:eastAsiaTheme="minorEastAsia" w:hAnsi="Cambria Math"/>
-                          <w:sz w:val="18"/>
-                          <w:szCs w:val="18"/>
-                          <w:lang w:val="en-US" w:eastAsia="en-US"/>
-                        </w:rPr>
-                        <m:t>2</m:t>
-                      </m:r>
-                    </m:sup>
-                  </m:sSup>
-                  <m:r>
-                    <w:rPr>
-                      <w:rFonts w:ascii="Cambria Math" w:eastAsiaTheme="minorEastAsia" w:hAnsi="Cambria Math"/>
-                      <w:sz w:val="18"/>
-                      <w:szCs w:val="18"/>
-                      <w:lang w:val="en-US" w:eastAsia="en-US"/>
-                    </w:rPr>
-                    <m:t>ε</m:t>
-                  </m:r>
-                </m:den>
-              </m:f>
-              <m:r>
-                <w:rPr>
-                  <w:rFonts w:ascii="Cambria Math" w:eastAsiaTheme="minorEastAsia" w:hAnsi="Cambria Math"/>
-                  <w:sz w:val="18"/>
-                  <w:szCs w:val="18"/>
-                  <w:lang w:val="en-US" w:eastAsia="en-US"/>
-                </w:rPr>
-                <m:t>+1</m:t>
-              </m:r>
-            </m:den>
-          </m:f>
-          <m:f>
-            <m:fPr>
-              <m:ctrlPr>
-                <w:rPr>
-                  <w:rFonts w:ascii="Cambria Math" w:eastAsiaTheme="minorEastAsia" w:hAnsi="Cambria Math"/>
-                  <w:i/>
-                  <w:sz w:val="18"/>
-                  <w:szCs w:val="18"/>
-                  <w:lang w:val="en-US" w:eastAsia="en-US"/>
-                </w:rPr>
-              </m:ctrlPr>
-            </m:fPr>
-            <m:num>
-              <m:sSup>
-                <m:sSupPr>
-                  <m:ctrlPr>
-                    <w:rPr>
-                      <w:rFonts w:ascii="Cambria Math" w:eastAsiaTheme="minorEastAsia" w:hAnsi="Cambria Math"/>
-                      <w:i/>
-                      <w:sz w:val="18"/>
-                      <w:szCs w:val="18"/>
-                      <w:lang w:val="en-US" w:eastAsia="en-US"/>
-                    </w:rPr>
-                  </m:ctrlPr>
-                </m:sSupPr>
-                <m:e>
-                  <m:r>
-                    <w:rPr>
-                      <w:rFonts w:ascii="Cambria Math" w:eastAsiaTheme="minorEastAsia" w:hAnsi="Cambria Math"/>
-                      <w:sz w:val="18"/>
-                      <w:szCs w:val="18"/>
-                      <w:lang w:val="en-US" w:eastAsia="en-US"/>
-                    </w:rPr>
-                    <m:t>∂</m:t>
-                  </m:r>
-                </m:e>
-                <m:sup>
-                  <m:r>
-                    <w:rPr>
-                      <w:rFonts w:ascii="Cambria Math" w:eastAsiaTheme="minorEastAsia" w:hAnsi="Cambria Math"/>
-                      <w:sz w:val="18"/>
-                      <w:szCs w:val="18"/>
-                      <w:lang w:val="en-US" w:eastAsia="en-US"/>
-                    </w:rPr>
-                    <m:t>2</m:t>
-                  </m:r>
-                </m:sup>
-              </m:sSup>
-              <m:r>
-                <w:rPr>
-                  <w:rFonts w:ascii="Cambria Math" w:eastAsiaTheme="minorEastAsia" w:hAnsi="Cambria Math"/>
-                  <w:sz w:val="18"/>
-                  <w:szCs w:val="18"/>
-                  <w:lang w:val="en-US" w:eastAsia="en-US"/>
-                </w:rPr>
-                <m:t>c</m:t>
-              </m:r>
-            </m:num>
-            <m:den>
-              <m:r>
-                <w:rPr>
-                  <w:rFonts w:ascii="Cambria Math" w:eastAsiaTheme="minorEastAsia" w:hAnsi="Cambria Math"/>
-                  <w:sz w:val="18"/>
-                  <w:szCs w:val="18"/>
-                  <w:lang w:val="en-US" w:eastAsia="en-US"/>
-                </w:rPr>
-                <m:t>∂</m:t>
-              </m:r>
-              <m:sSup>
-                <m:sSupPr>
-                  <m:ctrlPr>
-                    <w:rPr>
-                      <w:rFonts w:ascii="Cambria Math" w:eastAsiaTheme="minorEastAsia" w:hAnsi="Cambria Math"/>
-                      <w:i/>
-                      <w:sz w:val="18"/>
-                      <w:szCs w:val="18"/>
-                      <w:lang w:val="en-US" w:eastAsia="en-US"/>
-                    </w:rPr>
-                  </m:ctrlPr>
-                </m:sSupPr>
-                <m:e>
-                  <m:r>
-                    <w:rPr>
-                      <w:rFonts w:ascii="Cambria Math" w:eastAsiaTheme="minorEastAsia" w:hAnsi="Cambria Math"/>
-                      <w:sz w:val="18"/>
-                      <w:szCs w:val="18"/>
-                      <w:lang w:val="en-US" w:eastAsia="en-US"/>
-                    </w:rPr>
-                    <m:t>x</m:t>
-                  </m:r>
-                </m:e>
-                <m:sup>
-                  <m:r>
-                    <w:rPr>
-                      <w:rFonts w:ascii="Cambria Math" w:eastAsiaTheme="minorEastAsia" w:hAnsi="Cambria Math"/>
-                      <w:sz w:val="18"/>
-                      <w:szCs w:val="18"/>
-                      <w:lang w:val="en-US" w:eastAsia="en-US"/>
-                    </w:rPr>
-                    <m:t>2</m:t>
-                  </m:r>
-                </m:sup>
-              </m:sSup>
-            </m:den>
-          </m:f>
-          <m:r>
-            <w:rPr>
-              <w:rFonts w:ascii="Cambria Math" w:eastAsiaTheme="minorEastAsia" w:hAnsi="Cambria Math"/>
-              <w:sz w:val="18"/>
-              <w:szCs w:val="18"/>
-              <w:lang w:val="en-US" w:eastAsia="en-US"/>
-            </w:rPr>
-            <m:t>-</m:t>
-          </m:r>
-          <m:f>
-            <m:fPr>
-              <m:ctrlPr>
-                <w:rPr>
-                  <w:rFonts w:ascii="Cambria Math" w:hAnsi="Cambria Math"/>
-                  <w:i/>
-                  <w:sz w:val="18"/>
-                  <w:szCs w:val="18"/>
-                </w:rPr>
-              </m:ctrlPr>
-            </m:fPr>
-            <m:num>
-              <m:sSub>
-                <m:sSubPr>
-                  <m:ctrlPr>
-                    <w:rPr>
-                      <w:rFonts w:ascii="Cambria Math" w:hAnsi="Cambria Math"/>
-                      <w:i/>
-                      <w:sz w:val="18"/>
-                      <w:szCs w:val="18"/>
-                    </w:rPr>
-                  </m:ctrlPr>
-                </m:sSubPr>
-                <m:e>
-                  <m:r>
-                    <w:rPr>
-                      <w:rFonts w:ascii="Cambria Math" w:hAnsi="Cambria Math"/>
-                      <w:sz w:val="18"/>
-                      <w:szCs w:val="18"/>
-                    </w:rPr>
-                    <m:t>u</m:t>
-                  </m:r>
-                </m:e>
-                <m:sub>
-                  <m:r>
-                    <w:rPr>
-                      <w:rFonts w:ascii="Cambria Math" w:hAnsi="Cambria Math"/>
-                      <w:sz w:val="18"/>
-                      <w:szCs w:val="18"/>
-                    </w:rPr>
-                    <m:t>m</m:t>
-                  </m:r>
-                </m:sub>
-              </m:sSub>
-            </m:num>
-            <m:den>
-              <m:f>
-                <m:fPr>
-                  <m:ctrlPr>
-                    <w:rPr>
-                      <w:rFonts w:ascii="Cambria Math" w:eastAsiaTheme="minorEastAsia" w:hAnsi="Cambria Math"/>
-                      <w:i/>
-                      <w:sz w:val="18"/>
-                      <w:szCs w:val="18"/>
-                      <w:lang w:val="en-US" w:eastAsia="en-US"/>
-                    </w:rPr>
-                  </m:ctrlPr>
-                </m:fPr>
-                <m:num>
-                  <m:r>
-                    <w:rPr>
-                      <w:rFonts w:ascii="Cambria Math" w:eastAsiaTheme="minorEastAsia" w:hAnsi="Cambria Math"/>
-                      <w:sz w:val="18"/>
-                      <w:szCs w:val="18"/>
-                      <w:lang w:val="en-US" w:eastAsia="en-US"/>
-                    </w:rPr>
-                    <m:t>(1-</m:t>
-                  </m:r>
-                  <m:r>
-                    <w:rPr>
-                      <w:rFonts w:ascii="Cambria Math" w:eastAsiaTheme="minorEastAsia" w:hAnsi="Cambria Math"/>
-                      <w:sz w:val="18"/>
-                      <w:szCs w:val="18"/>
-                      <w:lang w:val="en-US" w:eastAsia="en-US"/>
-                    </w:rPr>
-                    <m:t>ε</m:t>
-                  </m:r>
-                  <m:r>
-                    <w:rPr>
-                      <w:rFonts w:ascii="Cambria Math" w:eastAsiaTheme="minorEastAsia" w:hAnsi="Cambria Math"/>
-                      <w:sz w:val="18"/>
-                      <w:szCs w:val="18"/>
-                      <w:lang w:val="en-US" w:eastAsia="en-US"/>
-                    </w:rPr>
-                    <m:t>)</m:t>
-                  </m:r>
-                  <m:r>
-                    <w:rPr>
-                      <w:rFonts w:ascii="Cambria Math" w:eastAsiaTheme="minorEastAsia" w:hAnsi="Cambria Math"/>
-                      <w:sz w:val="18"/>
-                      <w:szCs w:val="18"/>
-                      <w:lang w:val="en-US" w:eastAsia="en-US"/>
-                    </w:rPr>
-                    <m:t>Q</m:t>
-                  </m:r>
-                  <m:sSub>
-                    <m:sSubPr>
-                      <m:ctrlPr>
-                        <w:rPr>
-                          <w:rFonts w:ascii="Cambria Math" w:hAnsi="Cambria Math"/>
-                          <w:i/>
-                          <w:sz w:val="18"/>
-                          <w:szCs w:val="18"/>
-                        </w:rPr>
-                      </m:ctrlPr>
-                    </m:sSubPr>
-                    <m:e>
-                      <m:r>
-                        <w:rPr>
-                          <w:rFonts w:ascii="Cambria Math" w:hAnsi="Cambria Math"/>
-                          <w:sz w:val="18"/>
-                          <w:szCs w:val="18"/>
-                        </w:rPr>
-                        <m:t>K</m:t>
-                      </m:r>
-                    </m:e>
-                    <m:sub>
-                      <m:r>
-                        <w:rPr>
-                          <w:rFonts w:ascii="Cambria Math" w:hAnsi="Cambria Math"/>
-                          <w:sz w:val="18"/>
-                          <w:szCs w:val="18"/>
-                        </w:rPr>
-                        <m:t>L</m:t>
-                      </m:r>
-                    </m:sub>
-                  </m:sSub>
-                </m:num>
-                <m:den>
-                  <m:sSup>
-                    <m:sSupPr>
-                      <m:ctrlPr>
-                        <w:rPr>
-                          <w:rFonts w:ascii="Cambria Math" w:eastAsiaTheme="minorEastAsia" w:hAnsi="Cambria Math"/>
-                          <w:i/>
-                          <w:sz w:val="18"/>
-                          <w:szCs w:val="18"/>
-                          <w:lang w:val="en-US" w:eastAsia="en-US"/>
-                        </w:rPr>
-                      </m:ctrlPr>
-                    </m:sSupPr>
-                    <m:e>
-                      <m:d>
-                        <m:dPr>
-                          <m:ctrlPr>
-                            <w:rPr>
-                              <w:rFonts w:ascii="Cambria Math" w:eastAsiaTheme="minorEastAsia" w:hAnsi="Cambria Math"/>
-                              <w:i/>
-                              <w:sz w:val="18"/>
-                              <w:szCs w:val="18"/>
-                              <w:lang w:val="en-US" w:eastAsia="en-US"/>
-                            </w:rPr>
-                          </m:ctrlPr>
-                        </m:dPr>
-                        <m:e>
-                          <m:sSub>
-                            <m:sSubPr>
-                              <m:ctrlPr>
-                                <w:rPr>
-                                  <w:rFonts w:ascii="Cambria Math" w:hAnsi="Cambria Math"/>
-                                  <w:i/>
-                                  <w:sz w:val="18"/>
-                                  <w:szCs w:val="18"/>
-                                </w:rPr>
-                              </m:ctrlPr>
-                            </m:sSubPr>
-                            <m:e>
-                              <m:r>
-                                <w:rPr>
-                                  <w:rFonts w:ascii="Cambria Math" w:hAnsi="Cambria Math"/>
-                                  <w:sz w:val="18"/>
-                                  <w:szCs w:val="18"/>
-                                </w:rPr>
-                                <m:t>K</m:t>
-                              </m:r>
-                            </m:e>
-                            <m:sub>
-                              <m:r>
-                                <w:rPr>
-                                  <w:rFonts w:ascii="Cambria Math" w:hAnsi="Cambria Math"/>
-                                  <w:sz w:val="18"/>
-                                  <w:szCs w:val="18"/>
-                                </w:rPr>
-                                <m:t>L</m:t>
-                              </m:r>
-                            </m:sub>
-                          </m:sSub>
-                          <m:r>
-                            <w:rPr>
-                              <w:rFonts w:ascii="Cambria Math" w:hAnsi="Cambria Math"/>
-                              <w:sz w:val="18"/>
-                              <w:szCs w:val="18"/>
-                            </w:rPr>
-                            <m:t>c</m:t>
-                          </m:r>
-                          <m:r>
-                            <w:rPr>
-                              <w:rFonts w:ascii="Cambria Math" w:hAnsi="Cambria Math"/>
-                              <w:sz w:val="18"/>
-                              <w:szCs w:val="18"/>
-                            </w:rPr>
-                            <m:t>-1</m:t>
-                          </m:r>
-                        </m:e>
-                      </m:d>
-                    </m:e>
-                    <m:sup>
-                      <m:r>
-                        <w:rPr>
-                          <w:rFonts w:ascii="Cambria Math" w:eastAsiaTheme="minorEastAsia" w:hAnsi="Cambria Math"/>
-                          <w:sz w:val="18"/>
-                          <w:szCs w:val="18"/>
-                          <w:lang w:val="en-US" w:eastAsia="en-US"/>
-                        </w:rPr>
-                        <m:t>2</m:t>
-                      </m:r>
-                    </m:sup>
-                  </m:sSup>
-                  <m:r>
-                    <w:rPr>
-                      <w:rFonts w:ascii="Cambria Math" w:eastAsiaTheme="minorEastAsia" w:hAnsi="Cambria Math"/>
-                      <w:sz w:val="18"/>
-                      <w:szCs w:val="18"/>
-                      <w:lang w:val="en-US" w:eastAsia="en-US"/>
-                    </w:rPr>
-                    <m:t>ε</m:t>
-                  </m:r>
-                </m:den>
-              </m:f>
-              <m:r>
-                <w:rPr>
-                  <w:rFonts w:ascii="Cambria Math" w:eastAsiaTheme="minorEastAsia" w:hAnsi="Cambria Math"/>
-                  <w:sz w:val="18"/>
-                  <w:szCs w:val="18"/>
-                  <w:lang w:val="en-US" w:eastAsia="en-US"/>
-                </w:rPr>
-                <m:t>+1</m:t>
-              </m:r>
-            </m:den>
-          </m:f>
-          <m:f>
-            <m:fPr>
-              <m:ctrlPr>
-                <w:rPr>
-                  <w:rFonts w:ascii="Cambria Math" w:hAnsi="Cambria Math"/>
-                  <w:i/>
-                  <w:sz w:val="18"/>
-                  <w:szCs w:val="18"/>
-                </w:rPr>
-              </m:ctrlPr>
-            </m:fPr>
-            <m:num>
-              <m:r>
-                <w:rPr>
-                  <w:rFonts w:ascii="Cambria Math" w:hAnsi="Cambria Math"/>
-                  <w:sz w:val="18"/>
-                  <w:szCs w:val="18"/>
-                </w:rPr>
-                <m:t>∂c</m:t>
-              </m:r>
-            </m:num>
-            <m:den>
-              <m:r>
-                <w:rPr>
-                  <w:rFonts w:ascii="Cambria Math" w:hAnsi="Cambria Math"/>
-                  <w:sz w:val="18"/>
-                  <w:szCs w:val="18"/>
-                </w:rPr>
-                <m:t>∂x</m:t>
-              </m:r>
-            </m:den>
-          </m:f>
-        </m:oMath>
-      </m:oMathPara>
-    </w:p>
-    <w:p>
-      <w:pPr>
-        <w:pStyle w:val="continued"/>
-        <w:spacing w:before="0" w:beforeAutospacing="0" w:after="72" w:afterAutospacing="0"/>
-        <w:jc w:val="both"/>
-        <w:rPr>
-          <w:rFonts w:eastAsiaTheme="minorEastAsia"/>
-          <w:sz w:val="18"/>
-          <w:szCs w:val="18"/>
-        </w:rPr>
-      </w:pPr>
-    </w:p>
-    <w:p>
-      <w:pPr>
-        <w:pStyle w:val="continued"/>
-        <w:spacing w:before="0" w:beforeAutospacing="0" w:after="72" w:afterAutospacing="0"/>
-        <w:jc w:val="both"/>
-        <w:rPr>
-          <w:rFonts w:eastAsiaTheme="minorEastAsia"/>
-          <w:sz w:val="18"/>
-          <w:szCs w:val="18"/>
-          <w:lang w:val="en-US" w:eastAsia="en-US"/>
-        </w:rPr>
-      </w:pPr>
-      <m:oMathPara>
-        <m:oMath>
-          <m:r>
-            <w:rPr>
-              <w:rFonts w:ascii="Cambria Math" w:eastAsiaTheme="minorEastAsia" w:hAnsi="Cambria Math"/>
-              <w:sz w:val="18"/>
-              <w:szCs w:val="18"/>
-              <w:lang w:val="en-US" w:eastAsia="en-US"/>
-            </w:rPr>
-            <m:t>a=</m:t>
-          </m:r>
-          <m:f>
-            <m:fPr>
-              <m:ctrlPr>
-                <w:rPr>
-                  <w:rFonts w:ascii="Cambria Math" w:hAnsi="Cambria Math"/>
-                  <w:i/>
-                  <w:sz w:val="18"/>
-                  <w:szCs w:val="18"/>
-                </w:rPr>
-              </m:ctrlPr>
-            </m:fPr>
-            <m:num>
-              <m:sSub>
-                <m:sSubPr>
-                  <m:ctrlPr>
-                    <w:rPr>
-                      <w:rFonts w:ascii="Cambria Math" w:hAnsi="Cambria Math"/>
-                      <w:i/>
-                      <w:sz w:val="18"/>
-                      <w:szCs w:val="18"/>
-                    </w:rPr>
-                  </m:ctrlPr>
-                </m:sSubPr>
-                <m:e>
-                  <m:r>
-                    <w:rPr>
-                      <w:rFonts w:ascii="Cambria Math" w:hAnsi="Cambria Math"/>
-                      <w:sz w:val="18"/>
-                      <w:szCs w:val="18"/>
-                    </w:rPr>
-                    <m:t>D</m:t>
-                  </m:r>
-                </m:e>
-                <m:sub>
-                  <m:r>
-                    <w:rPr>
-                      <w:rFonts w:ascii="Cambria Math" w:hAnsi="Cambria Math"/>
-                      <w:sz w:val="18"/>
-                      <w:szCs w:val="18"/>
-                    </w:rPr>
-                    <m:t>ax</m:t>
-                  </m:r>
-                </m:sub>
-              </m:sSub>
-            </m:num>
-            <m:den>
-              <m:f>
-                <m:fPr>
-                  <m:ctrlPr>
-                    <w:rPr>
-                      <w:rFonts w:ascii="Cambria Math" w:eastAsiaTheme="minorEastAsia" w:hAnsi="Cambria Math"/>
-                      <w:i/>
-                      <w:sz w:val="18"/>
-                      <w:szCs w:val="18"/>
-                      <w:lang w:val="en-US" w:eastAsia="en-US"/>
-                    </w:rPr>
-                  </m:ctrlPr>
-                </m:fPr>
-                <m:num>
-                  <m:r>
-                    <w:rPr>
-                      <w:rFonts w:ascii="Cambria Math" w:eastAsiaTheme="minorEastAsia" w:hAnsi="Cambria Math"/>
-                      <w:sz w:val="18"/>
-                      <w:szCs w:val="18"/>
-                      <w:lang w:val="en-US" w:eastAsia="en-US"/>
-                    </w:rPr>
                     <m:t>(1-ε)Q</m:t>
                   </m:r>
                   <m:sSub>
@@ -1905,34 +1263,111 @@
               </m:r>
             </m:den>
           </m:f>
-        </m:oMath>
-      </m:oMathPara>
-    </w:p>
-    <w:p>
-      <w:pPr>
-        <w:pStyle w:val="continued"/>
-        <w:spacing w:before="0" w:beforeAutospacing="0" w:after="72" w:afterAutospacing="0"/>
-        <w:jc w:val="both"/>
-        <w:rPr>
-          <w:rFonts w:eastAsiaTheme="minorEastAsia"/>
-          <w:sz w:val="18"/>
-          <w:szCs w:val="18"/>
-        </w:rPr>
-      </w:pPr>
-    </w:p>
-    <w:p>
-      <w:pPr>
-        <w:pStyle w:val="continued"/>
-        <w:spacing w:before="0" w:beforeAutospacing="0" w:after="72" w:afterAutospacing="0"/>
-        <w:jc w:val="both"/>
-        <w:rPr>
-          <w:rFonts w:eastAsiaTheme="minorEastAsia"/>
-          <w:sz w:val="18"/>
-          <w:szCs w:val="18"/>
-        </w:rPr>
-      </w:pPr>
-      <m:oMathPara>
-        <m:oMath>
+          <m:f>
+            <m:fPr>
+              <m:ctrlPr>
+                <w:rPr>
+                  <w:rFonts w:ascii="Cambria Math" w:eastAsiaTheme="minorEastAsia" w:hAnsi="Cambria Math"/>
+                  <w:i/>
+                  <w:sz w:val="18"/>
+                  <w:szCs w:val="18"/>
+                  <w:lang w:val="en-US" w:eastAsia="en-US"/>
+                </w:rPr>
+              </m:ctrlPr>
+            </m:fPr>
+            <m:num>
+              <m:sSup>
+                <m:sSupPr>
+                  <m:ctrlPr>
+                    <w:rPr>
+                      <w:rFonts w:ascii="Cambria Math" w:eastAsiaTheme="minorEastAsia" w:hAnsi="Cambria Math"/>
+                      <w:i/>
+                      <w:sz w:val="18"/>
+                      <w:szCs w:val="18"/>
+                      <w:lang w:val="en-US" w:eastAsia="en-US"/>
+                    </w:rPr>
+                  </m:ctrlPr>
+                </m:sSupPr>
+                <m:e>
+                  <m:r>
+                    <w:rPr>
+                      <w:rFonts w:ascii="Cambria Math" w:eastAsiaTheme="minorEastAsia" w:hAnsi="Cambria Math"/>
+                      <w:sz w:val="18"/>
+                      <w:szCs w:val="18"/>
+                      <w:lang w:val="en-US" w:eastAsia="en-US"/>
+                    </w:rPr>
+                    <m:t>∂</m:t>
+                  </m:r>
+                </m:e>
+                <m:sup>
+                  <m:r>
+                    <w:rPr>
+                      <w:rFonts w:ascii="Cambria Math" w:eastAsiaTheme="minorEastAsia" w:hAnsi="Cambria Math"/>
+                      <w:sz w:val="18"/>
+                      <w:szCs w:val="18"/>
+                      <w:lang w:val="en-US" w:eastAsia="en-US"/>
+                    </w:rPr>
+                    <m:t>2</m:t>
+                  </m:r>
+                </m:sup>
+              </m:sSup>
+              <m:r>
+                <w:rPr>
+                  <w:rFonts w:ascii="Cambria Math" w:eastAsiaTheme="minorEastAsia" w:hAnsi="Cambria Math"/>
+                  <w:sz w:val="18"/>
+                  <w:szCs w:val="18"/>
+                  <w:lang w:val="en-US" w:eastAsia="en-US"/>
+                </w:rPr>
+                <m:t>c</m:t>
+              </m:r>
+            </m:num>
+            <m:den>
+              <m:r>
+                <w:rPr>
+                  <w:rFonts w:ascii="Cambria Math" w:eastAsiaTheme="minorEastAsia" w:hAnsi="Cambria Math"/>
+                  <w:sz w:val="18"/>
+                  <w:szCs w:val="18"/>
+                  <w:lang w:val="en-US" w:eastAsia="en-US"/>
+                </w:rPr>
+                <m:t>∂</m:t>
+              </m:r>
+              <m:sSup>
+                <m:sSupPr>
+                  <m:ctrlPr>
+                    <w:rPr>
+                      <w:rFonts w:ascii="Cambria Math" w:eastAsiaTheme="minorEastAsia" w:hAnsi="Cambria Math"/>
+                      <w:i/>
+                      <w:sz w:val="18"/>
+                      <w:szCs w:val="18"/>
+                      <w:lang w:val="en-US" w:eastAsia="en-US"/>
+                    </w:rPr>
+                  </m:ctrlPr>
+                </m:sSupPr>
+                <m:e>
+                  <m:r>
+                    <w:rPr>
+                      <w:rFonts w:ascii="Cambria Math" w:eastAsiaTheme="minorEastAsia" w:hAnsi="Cambria Math"/>
+                      <w:sz w:val="18"/>
+                      <w:szCs w:val="18"/>
+                      <w:lang w:val="en-US" w:eastAsia="en-US"/>
+                    </w:rPr>
+                    <m:t>x</m:t>
+                  </m:r>
+                </m:e>
+                <m:sup>
+                  <m:r>
+                    <w:rPr>
+                      <w:rFonts w:ascii="Cambria Math" w:eastAsiaTheme="minorEastAsia" w:hAnsi="Cambria Math"/>
+                      <w:sz w:val="18"/>
+                      <w:szCs w:val="18"/>
+                      <w:lang w:val="en-US" w:eastAsia="en-US"/>
+                    </w:rPr>
+                    <m:t>2</m:t>
+                  </m:r>
+                </m:sup>
+              </m:sSup>
+            </m:den>
+          </m:f>
           <m:r>
             <w:rPr>
               <w:rFonts w:ascii="Cambria Math" w:eastAsiaTheme="minorEastAsia" w:hAnsi="Cambria Math"/>
@@ -1940,7 +1375,7 @@
               <w:szCs w:val="18"/>
               <w:lang w:val="en-US" w:eastAsia="en-US"/>
             </w:rPr>
-            <m:t>b=</m:t>
+            <m:t>-</m:t>
           </m:r>
           <m:f>
             <m:fPr>
@@ -2147,6 +1582,523 @@
               </m:r>
             </m:den>
           </m:f>
+          <m:f>
+            <m:fPr>
+              <m:ctrlPr>
+                <w:rPr>
+                  <w:rFonts w:ascii="Cambria Math" w:hAnsi="Cambria Math"/>
+                  <w:i/>
+                  <w:sz w:val="18"/>
+                  <w:szCs w:val="18"/>
+                </w:rPr>
+              </m:ctrlPr>
+            </m:fPr>
+            <m:num>
+              <m:r>
+                <w:rPr>
+                  <w:rFonts w:ascii="Cambria Math" w:hAnsi="Cambria Math"/>
+                  <w:sz w:val="18"/>
+                  <w:szCs w:val="18"/>
+                </w:rPr>
+                <m:t>∂c</m:t>
+              </m:r>
+            </m:num>
+            <m:den>
+              <m:r>
+                <w:rPr>
+                  <w:rFonts w:ascii="Cambria Math" w:hAnsi="Cambria Math"/>
+                  <w:sz w:val="18"/>
+                  <w:szCs w:val="18"/>
+                </w:rPr>
+                <m:t>∂x</m:t>
+              </m:r>
+            </m:den>
+          </m:f>
+        </m:oMath>
+      </m:oMathPara>
+    </w:p>
+    <w:p>
+      <w:pPr>
+        <w:pStyle w:val="continued"/>
+        <w:spacing w:before="0" w:beforeAutospacing="0" w:after="72" w:afterAutospacing="0"/>
+        <w:jc w:val="both"/>
+        <w:rPr>
+          <w:rFonts w:eastAsiaTheme="minorEastAsia"/>
+          <w:sz w:val="18"/>
+          <w:szCs w:val="18"/>
+        </w:rPr>
+      </w:pPr>
+    </w:p>
+    <w:p>
+      <w:pPr>
+        <w:pStyle w:val="continued"/>
+        <w:spacing w:before="0" w:beforeAutospacing="0" w:after="72" w:afterAutospacing="0"/>
+        <w:jc w:val="both"/>
+        <w:rPr>
+          <w:rFonts w:eastAsiaTheme="minorEastAsia"/>
+          <w:sz w:val="18"/>
+          <w:szCs w:val="18"/>
+          <w:lang w:val="en-US" w:eastAsia="en-US"/>
+        </w:rPr>
+      </w:pPr>
+      <m:oMathPara>
+        <m:oMath>
+          <m:r>
+            <w:rPr>
+              <w:rFonts w:ascii="Cambria Math" w:eastAsiaTheme="minorEastAsia" w:hAnsi="Cambria Math"/>
+              <w:sz w:val="18"/>
+              <w:szCs w:val="18"/>
+              <w:lang w:val="en-US" w:eastAsia="en-US"/>
+            </w:rPr>
+            <m:t>a=</m:t>
+          </m:r>
+          <m:f>
+            <m:fPr>
+              <m:ctrlPr>
+                <w:rPr>
+                  <w:rFonts w:ascii="Cambria Math" w:hAnsi="Cambria Math"/>
+                  <w:i/>
+                  <w:sz w:val="18"/>
+                  <w:szCs w:val="18"/>
+                </w:rPr>
+              </m:ctrlPr>
+            </m:fPr>
+            <m:num>
+              <m:sSub>
+                <m:sSubPr>
+                  <m:ctrlPr>
+                    <w:rPr>
+                      <w:rFonts w:ascii="Cambria Math" w:hAnsi="Cambria Math"/>
+                      <w:i/>
+                      <w:sz w:val="18"/>
+                      <w:szCs w:val="18"/>
+                    </w:rPr>
+                  </m:ctrlPr>
+                </m:sSubPr>
+                <m:e>
+                  <m:r>
+                    <w:rPr>
+                      <w:rFonts w:ascii="Cambria Math" w:hAnsi="Cambria Math"/>
+                      <w:sz w:val="18"/>
+                      <w:szCs w:val="18"/>
+                    </w:rPr>
+                    <m:t>D</m:t>
+                  </m:r>
+                </m:e>
+                <m:sub>
+                  <m:r>
+                    <w:rPr>
+                      <w:rFonts w:ascii="Cambria Math" w:hAnsi="Cambria Math"/>
+                      <w:sz w:val="18"/>
+                      <w:szCs w:val="18"/>
+                    </w:rPr>
+                    <m:t>ax</m:t>
+                  </m:r>
+                </m:sub>
+              </m:sSub>
+            </m:num>
+            <m:den>
+              <m:f>
+                <m:fPr>
+                  <m:ctrlPr>
+                    <w:rPr>
+                      <w:rFonts w:ascii="Cambria Math" w:eastAsiaTheme="minorEastAsia" w:hAnsi="Cambria Math"/>
+                      <w:i/>
+                      <w:sz w:val="18"/>
+                      <w:szCs w:val="18"/>
+                      <w:lang w:val="en-US" w:eastAsia="en-US"/>
+                    </w:rPr>
+                  </m:ctrlPr>
+                </m:fPr>
+                <m:num>
+                  <m:r>
+                    <w:rPr>
+                      <w:rFonts w:ascii="Cambria Math" w:eastAsiaTheme="minorEastAsia" w:hAnsi="Cambria Math"/>
+                      <w:sz w:val="18"/>
+                      <w:szCs w:val="18"/>
+                      <w:lang w:val="en-US" w:eastAsia="en-US"/>
+                    </w:rPr>
+                    <m:t>(1-ε)Q</m:t>
+                  </m:r>
+                  <m:sSub>
+                    <m:sSubPr>
+                      <m:ctrlPr>
+                        <w:rPr>
+                          <w:rFonts w:ascii="Cambria Math" w:hAnsi="Cambria Math"/>
+                          <w:i/>
+                          <w:sz w:val="18"/>
+                          <w:szCs w:val="18"/>
+                        </w:rPr>
+                      </m:ctrlPr>
+                    </m:sSubPr>
+                    <m:e>
+                      <m:r>
+                        <w:rPr>
+                          <w:rFonts w:ascii="Cambria Math" w:hAnsi="Cambria Math"/>
+                          <w:sz w:val="18"/>
+                          <w:szCs w:val="18"/>
+                        </w:rPr>
+                        <m:t>K</m:t>
+                      </m:r>
+                    </m:e>
+                    <m:sub>
+                      <m:r>
+                        <w:rPr>
+                          <w:rFonts w:ascii="Cambria Math" w:hAnsi="Cambria Math"/>
+                          <w:sz w:val="18"/>
+                          <w:szCs w:val="18"/>
+                        </w:rPr>
+                        <m:t>L</m:t>
+                      </m:r>
+                    </m:sub>
+                  </m:sSub>
+                </m:num>
+                <m:den>
+                  <m:sSup>
+                    <m:sSupPr>
+                      <m:ctrlPr>
+                        <w:rPr>
+                          <w:rFonts w:ascii="Cambria Math" w:eastAsiaTheme="minorEastAsia" w:hAnsi="Cambria Math"/>
+                          <w:i/>
+                          <w:sz w:val="18"/>
+                          <w:szCs w:val="18"/>
+                          <w:lang w:val="en-US" w:eastAsia="en-US"/>
+                        </w:rPr>
+                      </m:ctrlPr>
+                    </m:sSupPr>
+                    <m:e>
+                      <m:d>
+                        <m:dPr>
+                          <m:ctrlPr>
+                            <w:rPr>
+                              <w:rFonts w:ascii="Cambria Math" w:eastAsiaTheme="minorEastAsia" w:hAnsi="Cambria Math"/>
+                              <w:i/>
+                              <w:sz w:val="18"/>
+                              <w:szCs w:val="18"/>
+                              <w:lang w:val="en-US" w:eastAsia="en-US"/>
+                            </w:rPr>
+                          </m:ctrlPr>
+                        </m:dPr>
+                        <m:e>
+                          <m:sSub>
+                            <m:sSubPr>
+                              <m:ctrlPr>
+                                <w:rPr>
+                                  <w:rFonts w:ascii="Cambria Math" w:hAnsi="Cambria Math"/>
+                                  <w:i/>
+                                  <w:sz w:val="18"/>
+                                  <w:szCs w:val="18"/>
+                                </w:rPr>
+                              </m:ctrlPr>
+                            </m:sSubPr>
+                            <m:e>
+                              <m:r>
+                                <w:rPr>
+                                  <w:rFonts w:ascii="Cambria Math" w:hAnsi="Cambria Math"/>
+                                  <w:sz w:val="18"/>
+                                  <w:szCs w:val="18"/>
+                                </w:rPr>
+                                <m:t>K</m:t>
+                              </m:r>
+                            </m:e>
+                            <m:sub>
+                              <m:r>
+                                <w:rPr>
+                                  <w:rFonts w:ascii="Cambria Math" w:hAnsi="Cambria Math"/>
+                                  <w:sz w:val="18"/>
+                                  <w:szCs w:val="18"/>
+                                </w:rPr>
+                                <m:t>L</m:t>
+                              </m:r>
+                            </m:sub>
+                          </m:sSub>
+                          <m:r>
+                            <w:rPr>
+                              <w:rFonts w:ascii="Cambria Math" w:hAnsi="Cambria Math"/>
+                              <w:sz w:val="18"/>
+                              <w:szCs w:val="18"/>
+                            </w:rPr>
+                            <m:t>c-1</m:t>
+                          </m:r>
+                        </m:e>
+                      </m:d>
+                    </m:e>
+                    <m:sup>
+                      <m:r>
+                        <w:rPr>
+                          <w:rFonts w:ascii="Cambria Math" w:eastAsiaTheme="minorEastAsia" w:hAnsi="Cambria Math"/>
+                          <w:sz w:val="18"/>
+                          <w:szCs w:val="18"/>
+                          <w:lang w:val="en-US" w:eastAsia="en-US"/>
+                        </w:rPr>
+                        <m:t>2</m:t>
+                      </m:r>
+                    </m:sup>
+                  </m:sSup>
+                  <m:r>
+                    <w:rPr>
+                      <w:rFonts w:ascii="Cambria Math" w:eastAsiaTheme="minorEastAsia" w:hAnsi="Cambria Math"/>
+                      <w:sz w:val="18"/>
+                      <w:szCs w:val="18"/>
+                      <w:lang w:val="en-US" w:eastAsia="en-US"/>
+                    </w:rPr>
+                    <m:t>ε</m:t>
+                  </m:r>
+                </m:den>
+              </m:f>
+              <m:r>
+                <w:rPr>
+                  <w:rFonts w:ascii="Cambria Math" w:eastAsiaTheme="minorEastAsia" w:hAnsi="Cambria Math"/>
+                  <w:sz w:val="18"/>
+                  <w:szCs w:val="18"/>
+                  <w:lang w:val="en-US" w:eastAsia="en-US"/>
+                </w:rPr>
+                <m:t>+1</m:t>
+              </m:r>
+            </m:den>
+          </m:f>
+        </m:oMath>
+      </m:oMathPara>
+    </w:p>
+    <w:p>
+      <w:pPr>
+        <w:pStyle w:val="continued"/>
+        <w:spacing w:before="0" w:beforeAutospacing="0" w:after="72" w:afterAutospacing="0"/>
+        <w:jc w:val="both"/>
+        <w:rPr>
+          <w:rFonts w:eastAsiaTheme="minorEastAsia"/>
+          <w:sz w:val="18"/>
+          <w:szCs w:val="18"/>
+        </w:rPr>
+      </w:pPr>
+    </w:p>
+    <w:p>
+      <w:pPr>
+        <w:pStyle w:val="continued"/>
+        <w:spacing w:before="0" w:beforeAutospacing="0" w:after="72" w:afterAutospacing="0"/>
+        <w:jc w:val="both"/>
+        <w:rPr>
+          <w:rFonts w:eastAsiaTheme="minorEastAsia"/>
+          <w:sz w:val="18"/>
+          <w:szCs w:val="18"/>
+        </w:rPr>
+      </w:pPr>
+      <m:oMathPara>
+        <m:oMath>
+          <m:r>
+            <w:rPr>
+              <w:rFonts w:ascii="Cambria Math" w:eastAsiaTheme="minorEastAsia" w:hAnsi="Cambria Math"/>
+              <w:sz w:val="18"/>
+              <w:szCs w:val="18"/>
+              <w:lang w:val="en-US" w:eastAsia="en-US"/>
+            </w:rPr>
+            <m:t>b=</m:t>
+          </m:r>
+          <m:f>
+            <m:fPr>
+              <m:ctrlPr>
+                <w:rPr>
+                  <w:rFonts w:ascii="Cambria Math" w:hAnsi="Cambria Math"/>
+                  <w:i/>
+                  <w:sz w:val="18"/>
+                  <w:szCs w:val="18"/>
+                </w:rPr>
+              </m:ctrlPr>
+            </m:fPr>
+            <m:num>
+              <m:sSub>
+                <m:sSubPr>
+                  <m:ctrlPr>
+                    <w:rPr>
+                      <w:rFonts w:ascii="Cambria Math" w:hAnsi="Cambria Math"/>
+                      <w:i/>
+                      <w:sz w:val="18"/>
+                      <w:szCs w:val="18"/>
+                    </w:rPr>
+                  </m:ctrlPr>
+                </m:sSubPr>
+                <m:e>
+                  <m:r>
+                    <w:rPr>
+                      <w:rFonts w:ascii="Cambria Math" w:hAnsi="Cambria Math"/>
+                      <w:sz w:val="18"/>
+                      <w:szCs w:val="18"/>
+                    </w:rPr>
+                    <m:t>u</m:t>
+                  </m:r>
+                </m:e>
+                <m:sub>
+                  <m:r>
+                    <w:rPr>
+                      <w:rFonts w:ascii="Cambria Math" w:hAnsi="Cambria Math"/>
+                      <w:sz w:val="18"/>
+                      <w:szCs w:val="18"/>
+                    </w:rPr>
+                    <m:t>m</m:t>
+                  </m:r>
+                </m:sub>
+              </m:sSub>
+            </m:num>
+            <m:den>
+              <m:f>
+                <m:fPr>
+                  <m:ctrlPr>
+                    <w:rPr>
+                      <w:rFonts w:ascii="Cambria Math" w:eastAsiaTheme="minorEastAsia" w:hAnsi="Cambria Math"/>
+                      <w:i/>
+                      <w:sz w:val="18"/>
+                      <w:szCs w:val="18"/>
+                      <w:lang w:val="en-US" w:eastAsia="en-US"/>
+                    </w:rPr>
+                  </m:ctrlPr>
+                </m:fPr>
+                <m:num>
+                  <m:r>
+                    <w:rPr>
+                      <w:rFonts w:ascii="Cambria Math" w:eastAsiaTheme="minorEastAsia" w:hAnsi="Cambria Math"/>
+                      <w:sz w:val="18"/>
+                      <w:szCs w:val="18"/>
+                      <w:lang w:val="en-US" w:eastAsia="en-US"/>
+                    </w:rPr>
+                    <m:t>(1-ε)Q</m:t>
+                  </m:r>
+                  <m:sSub>
+                    <m:sSubPr>
+                      <m:ctrlPr>
+                        <w:rPr>
+                          <w:rFonts w:ascii="Cambria Math" w:hAnsi="Cambria Math"/>
+                          <w:i/>
+                          <w:sz w:val="18"/>
+                          <w:szCs w:val="18"/>
+                        </w:rPr>
+                      </m:ctrlPr>
+                    </m:sSubPr>
+                    <m:e>
+                      <m:r>
+                        <w:rPr>
+                          <w:rFonts w:ascii="Cambria Math" w:hAnsi="Cambria Math"/>
+                          <w:sz w:val="18"/>
+                          <w:szCs w:val="18"/>
+                        </w:rPr>
+                        <m:t>K</m:t>
+                      </m:r>
+                    </m:e>
+                    <m:sub>
+                      <m:r>
+                        <w:rPr>
+                          <w:rFonts w:ascii="Cambria Math" w:hAnsi="Cambria Math"/>
+                          <w:sz w:val="18"/>
+                          <w:szCs w:val="18"/>
+                        </w:rPr>
+                        <m:t>L</m:t>
+                      </m:r>
+                    </m:sub>
+                  </m:sSub>
+                </m:num>
+                <m:den>
+                  <m:sSup>
+                    <m:sSupPr>
+                      <m:ctrlPr>
+                        <w:rPr>
+                          <w:rFonts w:ascii="Cambria Math" w:eastAsiaTheme="minorEastAsia" w:hAnsi="Cambria Math"/>
+                          <w:i/>
+                          <w:sz w:val="18"/>
+                          <w:szCs w:val="18"/>
+                          <w:lang w:val="en-US" w:eastAsia="en-US"/>
+                        </w:rPr>
+                      </m:ctrlPr>
+                    </m:sSupPr>
+                    <m:e>
+                      <m:d>
+                        <m:dPr>
+                          <m:ctrlPr>
+                            <w:rPr>
+                              <w:rFonts w:ascii="Cambria Math" w:eastAsiaTheme="minorEastAsia" w:hAnsi="Cambria Math"/>
+                              <w:i/>
+                              <w:sz w:val="18"/>
+                              <w:szCs w:val="18"/>
+                              <w:lang w:val="en-US" w:eastAsia="en-US"/>
+                            </w:rPr>
+                          </m:ctrlPr>
+                        </m:dPr>
+                        <m:e>
+                          <m:sSub>
+                            <m:sSubPr>
+                              <m:ctrlPr>
+                                <w:rPr>
+                                  <w:rFonts w:ascii="Cambria Math" w:hAnsi="Cambria Math"/>
+                                  <w:i/>
+                                  <w:sz w:val="18"/>
+                                  <w:szCs w:val="18"/>
+                                </w:rPr>
+                              </m:ctrlPr>
+                            </m:sSubPr>
+                            <m:e>
+                              <m:r>
+                                <w:rPr>
+                                  <w:rFonts w:ascii="Cambria Math" w:hAnsi="Cambria Math"/>
+                                  <w:sz w:val="18"/>
+                                  <w:szCs w:val="18"/>
+                                </w:rPr>
+                                <m:t>K</m:t>
+                              </m:r>
+                            </m:e>
+                            <m:sub>
+                              <m:r>
+                                <w:rPr>
+                                  <w:rFonts w:ascii="Cambria Math" w:hAnsi="Cambria Math"/>
+                                  <w:sz w:val="18"/>
+                                  <w:szCs w:val="18"/>
+                                </w:rPr>
+                                <m:t>L</m:t>
+                              </m:r>
+                            </m:sub>
+                          </m:sSub>
+                          <m:r>
+                            <w:rPr>
+                              <w:rFonts w:ascii="Cambria Math" w:hAnsi="Cambria Math"/>
+                              <w:sz w:val="18"/>
+                              <w:szCs w:val="18"/>
+                            </w:rPr>
+                            <m:t>c-1</m:t>
+                          </m:r>
+                        </m:e>
+                      </m:d>
+                    </m:e>
+                    <m:sup>
+                      <m:r>
+                        <w:rPr>
+                          <w:rFonts w:ascii="Cambria Math" w:eastAsiaTheme="minorEastAsia" w:hAnsi="Cambria Math"/>
+                          <w:sz w:val="18"/>
+                          <w:szCs w:val="18"/>
+                          <w:lang w:val="en-US" w:eastAsia="en-US"/>
+                        </w:rPr>
+                        <m:t>2</m:t>
+                      </m:r>
+                    </m:sup>
+                  </m:sSup>
+                  <m:r>
+                    <w:rPr>
+                      <w:rFonts w:ascii="Cambria Math" w:eastAsiaTheme="minorEastAsia" w:hAnsi="Cambria Math"/>
+                      <w:sz w:val="18"/>
+                      <w:szCs w:val="18"/>
+                      <w:lang w:val="en-US" w:eastAsia="en-US"/>
+                    </w:rPr>
+                    <m:t>ε</m:t>
+                  </m:r>
+                </m:den>
+              </m:f>
+              <m:r>
+                <w:rPr>
+                  <w:rFonts w:ascii="Cambria Math" w:eastAsiaTheme="minorEastAsia" w:hAnsi="Cambria Math"/>
+                  <w:sz w:val="18"/>
+                  <w:szCs w:val="18"/>
+                  <w:lang w:val="en-US" w:eastAsia="en-US"/>
+                </w:rPr>
+                <m:t>+1</m:t>
+              </m:r>
+            </m:den>
+          </m:f>
         </m:oMath>
       </m:oMathPara>
     </w:p>
@@ -2218,16 +2170,7 @@
               <w:szCs w:val="18"/>
               <w:lang w:val="en-US" w:eastAsia="en-US"/>
             </w:rPr>
-            <m:t>=</m:t>
-          </m:r>
-          <m:r>
-            <w:rPr>
-              <w:rFonts w:ascii="Cambria Math" w:eastAsiaTheme="minorEastAsia" w:hAnsi="Cambria Math"/>
-              <w:sz w:val="18"/>
-              <w:szCs w:val="18"/>
-              <w:lang w:val="en-US" w:eastAsia="en-US"/>
-            </w:rPr>
-            <m:t>a</m:t>
+            <m:t>=a</m:t>
           </m:r>
           <m:f>
             <m:fPr>
@@ -2341,16 +2284,7 @@
               <w:szCs w:val="18"/>
               <w:lang w:val="en-US" w:eastAsia="en-US"/>
             </w:rPr>
-            <m:t>-</m:t>
-          </m:r>
-          <m:r>
-            <w:rPr>
-              <w:rFonts w:ascii="Cambria Math" w:eastAsiaTheme="minorEastAsia" w:hAnsi="Cambria Math"/>
-              <w:sz w:val="18"/>
-              <w:szCs w:val="18"/>
-              <w:lang w:val="en-US" w:eastAsia="en-US"/>
-            </w:rPr>
-            <m:t>b</m:t>
+            <m:t>-b</m:t>
           </m:r>
           <m:f>
             <m:fPr>
@@ -2543,39 +2477,7 @@
                       <w:sz w:val="18"/>
                       <w:szCs w:val="18"/>
                     </w:rPr>
-                    <m:t xml:space="preserve">   </m:t>
-                  </m:r>
-                  <m:r>
-                    <w:rPr>
-                      <w:rFonts w:ascii="Cambria Math" w:hAnsi="Cambria Math"/>
-                      <w:sz w:val="18"/>
-                      <w:szCs w:val="18"/>
-                    </w:rPr>
-                    <m:t>for</m:t>
-                  </m:r>
-                  <m:r>
-                    <w:rPr>
-                      <w:rFonts w:ascii="Cambria Math" w:hAnsi="Cambria Math"/>
-                      <w:sz w:val="18"/>
-                      <w:szCs w:val="18"/>
-                    </w:rPr>
-                    <m:t xml:space="preserve"> </m:t>
-                  </m:r>
-                  <m:r>
-                    <w:rPr>
-                      <w:rFonts w:ascii="Cambria Math" w:hAnsi="Cambria Math"/>
-                      <w:sz w:val="18"/>
-                      <w:szCs w:val="18"/>
-                    </w:rPr>
-                    <m:t>t</m:t>
-                  </m:r>
-                  <m:r>
-                    <w:rPr>
-                      <w:rFonts w:ascii="Cambria Math" w:hAnsi="Cambria Math"/>
-                      <w:sz w:val="18"/>
-                      <w:szCs w:val="18"/>
-                    </w:rPr>
-                    <m:t>≤</m:t>
+                    <m:t xml:space="preserve">   for t≤</m:t>
                   </m:r>
                   <m:sSup>
                     <m:sSupPr>
@@ -2618,39 +2520,7 @@
                       <w:sz w:val="18"/>
                       <w:szCs w:val="18"/>
                     </w:rPr>
-                    <m:t xml:space="preserve"> 0          </m:t>
-                  </m:r>
-                  <m:r>
-                    <w:rPr>
-                      <w:rFonts w:ascii="Cambria Math" w:hAnsi="Cambria Math"/>
-                      <w:sz w:val="18"/>
-                      <w:szCs w:val="18"/>
-                    </w:rPr>
-                    <m:t>for</m:t>
-                  </m:r>
-                  <m:r>
-                    <w:rPr>
-                      <w:rFonts w:ascii="Cambria Math" w:hAnsi="Cambria Math"/>
-                      <w:sz w:val="18"/>
-                      <w:szCs w:val="18"/>
-                    </w:rPr>
-                    <m:t xml:space="preserve"> </m:t>
-                  </m:r>
-                  <m:r>
-                    <w:rPr>
-                      <w:rFonts w:ascii="Cambria Math" w:hAnsi="Cambria Math"/>
-                      <w:sz w:val="18"/>
-                      <w:szCs w:val="18"/>
-                    </w:rPr>
-                    <m:t>t</m:t>
-                  </m:r>
-                  <m:r>
-                    <w:rPr>
-                      <w:rFonts w:ascii="Cambria Math" w:hAnsi="Cambria Math"/>
-                      <w:sz w:val="18"/>
-                      <w:szCs w:val="18"/>
-                    </w:rPr>
-                    <m:t xml:space="preserve"> &gt; </m:t>
+                    <m:t xml:space="preserve"> 0          for t &gt; </m:t>
                   </m:r>
                   <m:sSup>
                     <m:sSupPr>
@@ -2812,15 +2682,7 @@
                   <w:sz w:val="18"/>
                   <w:szCs w:val="18"/>
                 </w:rPr>
-                <m:t>x</m:t>
-              </m:r>
-              <m:r>
-                <w:rPr>
-                  <w:rFonts w:ascii="Cambria Math" w:hAnsi="Cambria Math"/>
-                  <w:sz w:val="18"/>
-                  <w:szCs w:val="18"/>
-                </w:rPr>
-                <m:t>=0</m:t>
+                <m:t>x=0</m:t>
               </m:r>
             </m:sub>
           </m:sSub>
@@ -2883,15 +2745,7 @@
                   <w:sz w:val="18"/>
                   <w:szCs w:val="18"/>
                 </w:rPr>
-                <m:t>c</m:t>
-              </m:r>
-              <m:r>
-                <w:rPr>
-                  <w:rFonts w:ascii="Cambria Math" w:hAnsi="Cambria Math"/>
-                  <w:sz w:val="18"/>
-                  <w:szCs w:val="18"/>
-                </w:rPr>
-                <m:t>-</m:t>
+                <m:t>c-</m:t>
               </m:r>
               <m:sSub>
                 <m:sSubPr>
@@ -3052,23 +2906,7 @@
                   <w:sz w:val="18"/>
                   <w:szCs w:val="18"/>
                 </w:rPr>
-                <m:t>x</m:t>
-              </m:r>
-              <m:r>
-                <w:rPr>
-                  <w:rFonts w:ascii="Cambria Math" w:hAnsi="Cambria Math"/>
-                  <w:sz w:val="18"/>
-                  <w:szCs w:val="18"/>
-                </w:rPr>
-                <m:t>=</m:t>
-              </m:r>
-              <m:r>
-                <w:rPr>
-                  <w:rFonts w:ascii="Cambria Math" w:hAnsi="Cambria Math"/>
-                  <w:sz w:val="18"/>
-                  <w:szCs w:val="18"/>
-                </w:rPr>
-                <m:t>L</m:t>
+                <m:t>x=L</m:t>
               </m:r>
             </m:sub>
           </m:sSub>
@@ -3200,15 +3038,7 @@
                   <w:sz w:val="18"/>
                   <w:szCs w:val="18"/>
                 </w:rPr>
-                <m:t>t</m:t>
-              </m:r>
-              <m:r>
-                <w:rPr>
-                  <w:rFonts w:ascii="Cambria Math" w:hAnsi="Cambria Math"/>
-                  <w:sz w:val="18"/>
-                  <w:szCs w:val="18"/>
-                </w:rPr>
-                <m:t>=0</m:t>
+                <m:t>t=0</m:t>
               </m:r>
             </m:sub>
           </m:sSub>
@@ -3699,34 +3529,7 @@
               <w:szCs w:val="18"/>
               <w:lang w:val="en-US"/>
             </w:rPr>
-            <m:t>=</m:t>
-          </m:r>
-          <m:r>
-            <w:rPr>
-              <w:rFonts w:ascii="Cambria Math" w:eastAsiaTheme="minorEastAsia" w:hAnsi="Cambria Math"/>
-              <w:sz w:val="18"/>
-              <w:szCs w:val="18"/>
-              <w:lang w:val="en-US"/>
-            </w:rPr>
-            <m:t>i</m:t>
-          </m:r>
-          <m:r>
-            <w:rPr>
-              <w:rFonts w:ascii="Cambria Math" w:eastAsiaTheme="minorEastAsia" w:hAnsi="Cambria Math"/>
-              <w:sz w:val="18"/>
-              <w:szCs w:val="18"/>
-              <w:lang w:val="en-US"/>
-            </w:rPr>
-            <m:t>h</m:t>
-          </m:r>
-          <m:r>
-            <w:rPr>
-              <w:rFonts w:ascii="Cambria Math" w:eastAsiaTheme="minorEastAsia" w:hAnsi="Cambria Math"/>
-              <w:sz w:val="18"/>
-              <w:szCs w:val="18"/>
-              <w:lang w:val="en-US"/>
-            </w:rPr>
-            <m:t xml:space="preserve">    </m:t>
+            <m:t xml:space="preserve">=ih    </m:t>
           </m:r>
           <m:r>
             <m:rPr>
@@ -3747,25 +3550,7 @@
               <w:szCs w:val="18"/>
               <w:lang w:val="en-US"/>
             </w:rPr>
-            <m:t xml:space="preserve"> </m:t>
-          </m:r>
-          <m:r>
-            <w:rPr>
-              <w:rFonts w:ascii="Cambria Math" w:eastAsiaTheme="minorEastAsia" w:hAnsi="Cambria Math"/>
-              <w:sz w:val="18"/>
-              <w:szCs w:val="18"/>
-              <w:lang w:val="en-US"/>
-            </w:rPr>
-            <m:t>i</m:t>
-          </m:r>
-          <m:r>
-            <w:rPr>
-              <w:rFonts w:ascii="Cambria Math" w:eastAsiaTheme="minorEastAsia" w:hAnsi="Cambria Math"/>
-              <w:sz w:val="18"/>
-              <w:szCs w:val="18"/>
-              <w:lang w:val="en-US"/>
-            </w:rPr>
-            <m:t>=0,</m:t>
+            <m:t xml:space="preserve"> i=0,</m:t>
           </m:r>
           <m:r>
             <m:rPr>
@@ -3786,16 +3571,7 @@
               <w:szCs w:val="18"/>
               <w:lang w:val="en-US"/>
             </w:rPr>
-            <m:t>…,</m:t>
-          </m:r>
-          <m:r>
-            <w:rPr>
-              <w:rFonts w:ascii="Cambria Math" w:eastAsiaTheme="minorEastAsia" w:hAnsi="Cambria Math"/>
-              <w:sz w:val="18"/>
-              <w:szCs w:val="18"/>
-              <w:lang w:val="en-US"/>
-            </w:rPr>
-            <m:t>n</m:t>
+            <m:t>…,n</m:t>
           </m:r>
         </m:oMath>
       </m:oMathPara>
@@ -3833,16 +3609,7 @@
                 <w:szCs w:val="18"/>
                 <w:lang w:val="en-US"/>
               </w:rPr>
-              <m:t>0,</m:t>
-            </m:r>
-            <m:r>
-              <w:rPr>
-                <w:rFonts w:ascii="Cambria Math" w:hAnsi="Cambria Math"/>
-                <w:sz w:val="18"/>
-                <w:szCs w:val="18"/>
-                <w:lang w:val="en-US"/>
-              </w:rPr>
-              <m:t>T</m:t>
+              <m:t>0,T</m:t>
             </m:r>
           </m:e>
         </m:d>
@@ -4030,25 +3797,7 @@
             <w:szCs w:val="18"/>
             <w:lang w:val="en-US"/>
           </w:rPr>
-          <m:t>=</m:t>
-        </m:r>
-        <m:r>
-          <w:rPr>
-            <w:rFonts w:ascii="Cambria Math" w:eastAsiaTheme="minorEastAsia" w:hAnsi="Cambria Math"/>
-            <w:sz w:val="18"/>
-            <w:szCs w:val="18"/>
-            <w:lang w:val="en-US"/>
-          </w:rPr>
-          <m:t>k</m:t>
-        </m:r>
-        <m:r>
-          <w:rPr>
-            <w:rFonts w:ascii="Cambria Math" w:eastAsiaTheme="minorEastAsia" w:hAnsi="Cambria Math"/>
-            <w:sz w:val="18"/>
-            <w:szCs w:val="18"/>
-            <w:lang w:val="en-US"/>
-          </w:rPr>
-          <m:t>,</m:t>
+          <m:t>=k,</m:t>
         </m:r>
         <m:sSub>
           <m:sSubPr>
@@ -4092,25 +3841,7 @@
             <w:szCs w:val="18"/>
             <w:lang w:val="en-US"/>
           </w:rPr>
-          <m:t>=2</m:t>
-        </m:r>
-        <m:r>
-          <w:rPr>
-            <w:rFonts w:ascii="Cambria Math" w:eastAsiaTheme="minorEastAsia" w:hAnsi="Cambria Math"/>
-            <w:sz w:val="18"/>
-            <w:szCs w:val="18"/>
-            <w:lang w:val="en-US"/>
-          </w:rPr>
-          <m:t>k</m:t>
-        </m:r>
-        <m:r>
-          <w:rPr>
-            <w:rFonts w:ascii="Cambria Math" w:eastAsiaTheme="minorEastAsia" w:hAnsi="Cambria Math"/>
-            <w:sz w:val="18"/>
-            <w:szCs w:val="18"/>
-            <w:lang w:val="en-US"/>
-          </w:rPr>
-          <m:t>,…,</m:t>
+          <m:t>=2k,…,</m:t>
         </m:r>
         <m:sSub>
           <m:sSubPr>
@@ -4143,25 +3874,7 @@
                 <w:szCs w:val="18"/>
                 <w:lang w:val="en-US"/>
               </w:rPr>
-              <m:t>r</m:t>
-            </m:r>
-            <m:r>
-              <w:rPr>
-                <w:rFonts w:ascii="Cambria Math" w:eastAsiaTheme="minorEastAsia" w:hAnsi="Cambria Math"/>
-                <w:sz w:val="18"/>
-                <w:szCs w:val="18"/>
-                <w:lang w:val="en-US"/>
-              </w:rPr>
-              <m:t>-</m:t>
-            </m:r>
-            <m:r>
-              <w:rPr>
-                <w:rFonts w:ascii="Cambria Math" w:eastAsiaTheme="minorEastAsia" w:hAnsi="Cambria Math"/>
-                <w:sz w:val="18"/>
-                <w:szCs w:val="18"/>
-                <w:lang w:val="en-US"/>
-              </w:rPr>
-              <m:t>1</m:t>
+              <m:t>r-1</m:t>
             </m:r>
           </m:sub>
         </m:sSub>
@@ -4172,43 +3885,7 @@
             <w:szCs w:val="18"/>
             <w:lang w:val="en-US"/>
           </w:rPr>
-          <m:t>=</m:t>
-        </m:r>
-        <m:r>
-          <w:rPr>
-            <w:rFonts w:ascii="Cambria Math" w:eastAsiaTheme="minorEastAsia" w:hAnsi="Cambria Math"/>
-            <w:sz w:val="18"/>
-            <w:szCs w:val="18"/>
-            <w:lang w:val="en-US"/>
-          </w:rPr>
-          <m:t>T</m:t>
-        </m:r>
-        <m:r>
-          <w:rPr>
-            <w:rFonts w:ascii="Cambria Math" w:eastAsiaTheme="minorEastAsia" w:hAnsi="Cambria Math"/>
-            <w:sz w:val="18"/>
-            <w:szCs w:val="18"/>
-            <w:lang w:val="en-US"/>
-          </w:rPr>
-          <m:t>-</m:t>
-        </m:r>
-        <m:r>
-          <w:rPr>
-            <w:rFonts w:ascii="Cambria Math" w:eastAsiaTheme="minorEastAsia" w:hAnsi="Cambria Math"/>
-            <w:sz w:val="18"/>
-            <w:szCs w:val="18"/>
-            <w:lang w:val="en-US"/>
-          </w:rPr>
-          <m:t>k</m:t>
-        </m:r>
-        <m:r>
-          <w:rPr>
-            <w:rFonts w:ascii="Cambria Math" w:eastAsiaTheme="minorEastAsia" w:hAnsi="Cambria Math"/>
-            <w:sz w:val="18"/>
-            <w:szCs w:val="18"/>
-            <w:lang w:val="en-US"/>
-          </w:rPr>
-          <m:t>,</m:t>
+          <m:t>=T-k,</m:t>
         </m:r>
         <m:sSub>
           <m:sSubPr>
@@ -4252,16 +3929,7 @@
             <w:szCs w:val="18"/>
             <w:lang w:val="en-US"/>
           </w:rPr>
-          <m:t>=</m:t>
-        </m:r>
-        <m:r>
-          <w:rPr>
-            <w:rFonts w:ascii="Cambria Math" w:eastAsiaTheme="minorEastAsia" w:hAnsi="Cambria Math"/>
-            <w:sz w:val="18"/>
-            <w:szCs w:val="18"/>
-            <w:lang w:val="en-US"/>
-          </w:rPr>
-          <m:t>T</m:t>
+          <m:t>=T</m:t>
         </m:r>
       </m:oMath>
       <w:r>
@@ -4282,16 +3950,7 @@
             <w:szCs w:val="18"/>
             <w:lang w:val="en-US"/>
           </w:rPr>
-          <m:t>k</m:t>
-        </m:r>
-        <m:r>
-          <w:rPr>
-            <w:rFonts w:ascii="Cambria Math" w:eastAsiaTheme="minorEastAsia" w:hAnsi="Cambria Math"/>
-            <w:sz w:val="18"/>
-            <w:szCs w:val="18"/>
-            <w:lang w:val="en-US"/>
-          </w:rPr>
-          <m:t>=</m:t>
+          <m:t>k=</m:t>
         </m:r>
         <m:f>
           <m:fPr>
@@ -4386,25 +4045,7 @@
               <w:szCs w:val="18"/>
               <w:lang w:val="en-US"/>
             </w:rPr>
-            <m:t>=</m:t>
-          </m:r>
-          <m:r>
-            <w:rPr>
-              <w:rFonts w:ascii="Cambria Math" w:eastAsiaTheme="minorEastAsia" w:hAnsi="Cambria Math"/>
-              <w:sz w:val="18"/>
-              <w:szCs w:val="18"/>
-              <w:lang w:val="en-US"/>
-            </w:rPr>
-            <m:t>jk</m:t>
-          </m:r>
-          <m:r>
-            <w:rPr>
-              <w:rFonts w:ascii="Cambria Math" w:eastAsiaTheme="minorEastAsia" w:hAnsi="Cambria Math"/>
-              <w:sz w:val="18"/>
-              <w:szCs w:val="18"/>
-              <w:lang w:val="en-US"/>
-            </w:rPr>
-            <m:t xml:space="preserve">    </m:t>
+            <m:t xml:space="preserve">=jk    </m:t>
           </m:r>
           <m:r>
             <m:rPr>
@@ -4425,25 +4066,7 @@
               <w:szCs w:val="18"/>
               <w:lang w:val="en-US"/>
             </w:rPr>
-            <m:t xml:space="preserve">  </m:t>
-          </m:r>
-          <m:r>
-            <w:rPr>
-              <w:rFonts w:ascii="Cambria Math" w:eastAsiaTheme="minorEastAsia" w:hAnsi="Cambria Math"/>
-              <w:sz w:val="18"/>
-              <w:szCs w:val="18"/>
-              <w:lang w:val="en-US"/>
-            </w:rPr>
-            <m:t>j</m:t>
-          </m:r>
-          <m:r>
-            <w:rPr>
-              <w:rFonts w:ascii="Cambria Math" w:eastAsiaTheme="minorEastAsia" w:hAnsi="Cambria Math"/>
-              <w:sz w:val="18"/>
-              <w:szCs w:val="18"/>
-              <w:lang w:val="en-US"/>
-            </w:rPr>
-            <m:t>=0,</m:t>
+            <m:t xml:space="preserve">  j=0,</m:t>
           </m:r>
           <m:r>
             <m:rPr>
@@ -4464,16 +4087,7 @@
               <w:szCs w:val="18"/>
               <w:lang w:val="en-US"/>
             </w:rPr>
-            <m:t>…,</m:t>
-          </m:r>
-          <m:r>
-            <w:rPr>
-              <w:rFonts w:ascii="Cambria Math" w:eastAsiaTheme="minorEastAsia" w:hAnsi="Cambria Math"/>
-              <w:sz w:val="18"/>
-              <w:szCs w:val="18"/>
-              <w:lang w:val="en-US"/>
-            </w:rPr>
-            <m:t>r</m:t>
+            <m:t>…,r</m:t>
           </m:r>
         </m:oMath>
       </m:oMathPara>
@@ -4996,16 +4610,7 @@
                       <w:szCs w:val="18"/>
                       <w:lang w:val="en-US"/>
                     </w:rPr>
-                    <m:t>i</m:t>
-                  </m:r>
-                  <m:r>
-                    <w:rPr>
-                      <w:rFonts w:ascii="Cambria Math" w:eastAsiaTheme="minorEastAsia" w:hAnsi="Cambria Math"/>
-                      <w:sz w:val="18"/>
-                      <w:szCs w:val="18"/>
-                      <w:lang w:val="en-US"/>
-                    </w:rPr>
-                    <m:t>+1</m:t>
+                    <m:t>i+1</m:t>
                   </m:r>
                 </m:sub>
                 <m:sup>
@@ -5060,25 +4665,7 @@
                       <w:szCs w:val="18"/>
                       <w:lang w:val="en-US"/>
                     </w:rPr>
-                    <m:t>i</m:t>
-                  </m:r>
-                  <m:r>
-                    <w:rPr>
-                      <w:rFonts w:ascii="Cambria Math" w:eastAsiaTheme="minorEastAsia" w:hAnsi="Cambria Math"/>
-                      <w:sz w:val="18"/>
-                      <w:szCs w:val="18"/>
-                      <w:lang w:val="en-US"/>
-                    </w:rPr>
-                    <m:t>-</m:t>
-                  </m:r>
-                  <m:r>
-                    <w:rPr>
-                      <w:rFonts w:ascii="Cambria Math" w:eastAsiaTheme="minorEastAsia" w:hAnsi="Cambria Math"/>
-                      <w:sz w:val="18"/>
-                      <w:szCs w:val="18"/>
-                      <w:lang w:val="en-US"/>
-                    </w:rPr>
-                    <m:t>1</m:t>
+                    <m:t>i-1</m:t>
                   </m:r>
                 </m:sub>
                 <m:sup>
@@ -5327,16 +4914,7 @@
                       <w:szCs w:val="18"/>
                       <w:lang w:val="en-US"/>
                     </w:rPr>
-                    <m:t>i</m:t>
-                  </m:r>
-                  <m:r>
-                    <w:rPr>
-                      <w:rFonts w:ascii="Cambria Math" w:eastAsiaTheme="minorEastAsia" w:hAnsi="Cambria Math"/>
-                      <w:sz w:val="18"/>
-                      <w:szCs w:val="18"/>
-                      <w:lang w:val="en-US"/>
-                    </w:rPr>
-                    <m:t>+1</m:t>
+                    <m:t>i+1</m:t>
                   </m:r>
                 </m:sub>
                 <m:sup>
@@ -5358,16 +4936,7 @@
                   <w:szCs w:val="18"/>
                   <w:lang w:val="en-US"/>
                 </w:rPr>
-                <m:t>-</m:t>
-              </m:r>
-              <m:r>
-                <w:rPr>
-                  <w:rFonts w:ascii="Cambria Math" w:eastAsiaTheme="minorEastAsia" w:hAnsi="Cambria Math"/>
-                  <w:sz w:val="18"/>
-                  <w:szCs w:val="18"/>
-                  <w:lang w:val="en-US"/>
-                </w:rPr>
-                <m:t>2</m:t>
+                <m:t>-2</m:t>
               </m:r>
               <m:sSubSup>
                 <m:sSubSupPr>
@@ -5455,25 +5024,7 @@
                       <w:szCs w:val="18"/>
                       <w:lang w:val="en-US"/>
                     </w:rPr>
-                    <m:t>i</m:t>
-                  </m:r>
-                  <m:r>
-                    <w:rPr>
-                      <w:rFonts w:ascii="Cambria Math" w:eastAsiaTheme="minorEastAsia" w:hAnsi="Cambria Math"/>
-                      <w:sz w:val="18"/>
-                      <w:szCs w:val="18"/>
-                      <w:lang w:val="en-US"/>
-                    </w:rPr>
-                    <m:t>-</m:t>
-                  </m:r>
-                  <m:r>
-                    <w:rPr>
-                      <w:rFonts w:ascii="Cambria Math" w:eastAsiaTheme="minorEastAsia" w:hAnsi="Cambria Math"/>
-                      <w:sz w:val="18"/>
-                      <w:szCs w:val="18"/>
-                      <w:lang w:val="en-US"/>
-                    </w:rPr>
-                    <m:t>1</m:t>
+                    <m:t>i-1</m:t>
                   </m:r>
                 </m:sub>
                 <m:sup>
@@ -5680,16 +5231,7 @@
                       <w:szCs w:val="18"/>
                       <w:lang w:val="en-US"/>
                     </w:rPr>
-                    <m:t>j</m:t>
-                  </m:r>
-                  <m:r>
-                    <w:rPr>
-                      <w:rFonts w:ascii="Cambria Math" w:eastAsiaTheme="minorEastAsia" w:hAnsi="Cambria Math"/>
-                      <w:sz w:val="18"/>
-                      <w:szCs w:val="18"/>
-                      <w:lang w:val="en-US"/>
-                    </w:rPr>
-                    <m:t>+1</m:t>
+                    <m:t>j+1</m:t>
                   </m:r>
                 </m:sup>
               </m:sSubSup>
@@ -5858,16 +5400,7 @@
                       <w:szCs w:val="18"/>
                       <w:lang w:val="en-US"/>
                     </w:rPr>
-                    <m:t>j</m:t>
-                  </m:r>
-                  <m:r>
-                    <w:rPr>
-                      <w:rFonts w:ascii="Cambria Math" w:eastAsiaTheme="minorEastAsia" w:hAnsi="Cambria Math"/>
-                      <w:sz w:val="18"/>
-                      <w:szCs w:val="18"/>
-                      <w:lang w:val="en-US"/>
-                    </w:rPr>
-                    <m:t>+1</m:t>
+                    <m:t>j+1</m:t>
                   </m:r>
                 </m:sup>
               </m:sSubSup>
@@ -6000,16 +5533,7 @@
                       <w:szCs w:val="18"/>
                       <w:lang w:val="en-US"/>
                     </w:rPr>
-                    <m:t>i</m:t>
-                  </m:r>
-                  <m:r>
-                    <w:rPr>
-                      <w:rFonts w:ascii="Cambria Math" w:eastAsiaTheme="minorEastAsia" w:hAnsi="Cambria Math"/>
-                      <w:sz w:val="18"/>
-                      <w:szCs w:val="18"/>
-                      <w:lang w:val="en-US"/>
-                    </w:rPr>
-                    <m:t>+1</m:t>
+                    <m:t>i+1</m:t>
                   </m:r>
                 </m:sub>
                 <m:sup>
@@ -6031,16 +5555,7 @@
                   <w:szCs w:val="18"/>
                   <w:lang w:val="en-US"/>
                 </w:rPr>
-                <m:t>-</m:t>
-              </m:r>
-              <m:r>
-                <w:rPr>
-                  <w:rFonts w:ascii="Cambria Math" w:eastAsiaTheme="minorEastAsia" w:hAnsi="Cambria Math"/>
-                  <w:sz w:val="18"/>
-                  <w:szCs w:val="18"/>
-                  <w:lang w:val="en-US"/>
-                </w:rPr>
-                <m:t>2</m:t>
+                <m:t>-2</m:t>
               </m:r>
               <m:sSubSup>
                 <m:sSubSupPr>
@@ -6128,25 +5643,7 @@
                       <w:szCs w:val="18"/>
                       <w:lang w:val="en-US"/>
                     </w:rPr>
-                    <m:t>i</m:t>
-                  </m:r>
-                  <m:r>
-                    <w:rPr>
-                      <w:rFonts w:ascii="Cambria Math" w:eastAsiaTheme="minorEastAsia" w:hAnsi="Cambria Math"/>
-                      <w:sz w:val="18"/>
-                      <w:szCs w:val="18"/>
-                      <w:lang w:val="en-US"/>
-                    </w:rPr>
-                    <m:t>-</m:t>
-                  </m:r>
-                  <m:r>
-                    <w:rPr>
-                      <w:rFonts w:ascii="Cambria Math" w:eastAsiaTheme="minorEastAsia" w:hAnsi="Cambria Math"/>
-                      <w:sz w:val="18"/>
-                      <w:szCs w:val="18"/>
-                      <w:lang w:val="en-US"/>
-                    </w:rPr>
-                    <m:t>1</m:t>
+                    <m:t>i-1</m:t>
                   </m:r>
                 </m:sub>
                 <m:sup>
@@ -6261,16 +5758,7 @@
                       <w:szCs w:val="18"/>
                       <w:lang w:val="en-US"/>
                     </w:rPr>
-                    <m:t>i</m:t>
-                  </m:r>
-                  <m:r>
-                    <w:rPr>
-                      <w:rFonts w:ascii="Cambria Math" w:eastAsiaTheme="minorEastAsia" w:hAnsi="Cambria Math"/>
-                      <w:sz w:val="18"/>
-                      <w:szCs w:val="18"/>
-                      <w:lang w:val="en-US"/>
-                    </w:rPr>
-                    <m:t>+1</m:t>
+                    <m:t>i+1</m:t>
                   </m:r>
                 </m:sub>
                 <m:sup>
@@ -6325,25 +5813,7 @@
                       <w:szCs w:val="18"/>
                       <w:lang w:val="en-US"/>
                     </w:rPr>
-                    <m:t>i</m:t>
-                  </m:r>
-                  <m:r>
-                    <w:rPr>
-                      <w:rFonts w:ascii="Cambria Math" w:eastAsiaTheme="minorEastAsia" w:hAnsi="Cambria Math"/>
-                      <w:sz w:val="18"/>
-                      <w:szCs w:val="18"/>
-                      <w:lang w:val="en-US"/>
-                    </w:rPr>
-                    <m:t>-</m:t>
-                  </m:r>
-                  <m:r>
-                    <w:rPr>
-                      <w:rFonts w:ascii="Cambria Math" w:eastAsiaTheme="minorEastAsia" w:hAnsi="Cambria Math"/>
-                      <w:sz w:val="18"/>
-                      <w:szCs w:val="18"/>
-                      <w:lang w:val="en-US"/>
-                    </w:rPr>
-                    <m:t>1</m:t>
+                    <m:t>i-1</m:t>
                   </m:r>
                 </m:sub>
                 <m:sup>
@@ -7534,16 +7004,7 @@
                   <w:szCs w:val="18"/>
                   <w:lang w:val="en-US"/>
                 </w:rPr>
-                <m:t>j</m:t>
-              </m:r>
-              <m:r>
-                <w:rPr>
-                  <w:rFonts w:ascii="Cambria Math" w:eastAsiaTheme="minorEastAsia" w:hAnsi="Cambria Math"/>
-                  <w:sz w:val="18"/>
-                  <w:szCs w:val="18"/>
-                  <w:lang w:val="en-US"/>
-                </w:rPr>
-                <m:t>+1</m:t>
+                <m:t>j+1</m:t>
               </m:r>
             </m:sup>
           </m:sSubSup>
@@ -7644,16 +7105,7 @@
                           <w:szCs w:val="18"/>
                           <w:lang w:val="en-US"/>
                         </w:rPr>
-                        <m:t>i</m:t>
-                      </m:r>
-                      <m:r>
-                        <w:rPr>
-                          <w:rFonts w:ascii="Cambria Math" w:eastAsiaTheme="minorEastAsia" w:hAnsi="Cambria Math"/>
-                          <w:sz w:val="18"/>
-                          <w:szCs w:val="18"/>
-                          <w:lang w:val="en-US"/>
-                        </w:rPr>
-                        <m:t>+1</m:t>
+                        <m:t>i+1</m:t>
                       </m:r>
                     </m:sub>
                     <m:sup>
@@ -7675,16 +7127,7 @@
                       <w:szCs w:val="18"/>
                       <w:lang w:val="en-US"/>
                     </w:rPr>
-                    <m:t>-</m:t>
-                  </m:r>
-                  <m:r>
-                    <w:rPr>
-                      <w:rFonts w:ascii="Cambria Math" w:eastAsiaTheme="minorEastAsia" w:hAnsi="Cambria Math"/>
-                      <w:sz w:val="18"/>
-                      <w:szCs w:val="18"/>
-                      <w:lang w:val="en-US"/>
-                    </w:rPr>
-                    <m:t>2</m:t>
+                    <m:t>-2</m:t>
                   </m:r>
                   <m:sSubSup>
                     <m:sSubSupPr>
@@ -7772,25 +7215,7 @@
                           <w:szCs w:val="18"/>
                           <w:lang w:val="en-US"/>
                         </w:rPr>
-                        <m:t>i</m:t>
-                      </m:r>
-                      <m:r>
-                        <w:rPr>
-                          <w:rFonts w:ascii="Cambria Math" w:eastAsiaTheme="minorEastAsia" w:hAnsi="Cambria Math"/>
-                          <w:sz w:val="18"/>
-                          <w:szCs w:val="18"/>
-                          <w:lang w:val="en-US"/>
-                        </w:rPr>
-                        <m:t>-</m:t>
-                      </m:r>
-                      <m:r>
-                        <w:rPr>
-                          <w:rFonts w:ascii="Cambria Math" w:eastAsiaTheme="minorEastAsia" w:hAnsi="Cambria Math"/>
-                          <w:sz w:val="18"/>
-                          <w:szCs w:val="18"/>
-                          <w:lang w:val="en-US"/>
-                        </w:rPr>
-                        <m:t>1</m:t>
+                        <m:t>i-1</m:t>
                       </m:r>
                     </m:sub>
                     <m:sup>
@@ -7842,34 +7267,7 @@
                           <w:szCs w:val="18"/>
                           <w:lang w:val="en-US"/>
                         </w:rPr>
-                        <m:t>(1-</m:t>
-                      </m:r>
-                      <m:r>
-                        <w:rPr>
-                          <w:rFonts w:ascii="Cambria Math" w:eastAsiaTheme="minorEastAsia" w:hAnsi="Cambria Math"/>
-                          <w:sz w:val="18"/>
-                          <w:szCs w:val="18"/>
-                          <w:lang w:val="en-US"/>
-                        </w:rPr>
-                        <m:t>ε</m:t>
-                      </m:r>
-                      <m:r>
-                        <w:rPr>
-                          <w:rFonts w:ascii="Cambria Math" w:eastAsiaTheme="minorEastAsia" w:hAnsi="Cambria Math"/>
-                          <w:sz w:val="18"/>
-                          <w:szCs w:val="18"/>
-                          <w:lang w:val="en-US"/>
-                        </w:rPr>
-                        <m:t>)</m:t>
-                      </m:r>
-                      <m:r>
-                        <w:rPr>
-                          <w:rFonts w:ascii="Cambria Math" w:eastAsiaTheme="minorEastAsia" w:hAnsi="Cambria Math"/>
-                          <w:sz w:val="18"/>
-                          <w:szCs w:val="18"/>
-                          <w:lang w:val="en-US"/>
-                        </w:rPr>
-                        <m:t>Q</m:t>
+                        <m:t>(1-ε)Q</m:t>
                       </m:r>
                       <m:sSub>
                         <m:sSubPr>
@@ -8015,15 +7413,7 @@
                                   <w:sz w:val="18"/>
                                   <w:szCs w:val="18"/>
                                 </w:rPr>
-                                <m:t>-</m:t>
-                              </m:r>
-                              <m:r>
-                                <w:rPr>
-                                  <w:rFonts w:ascii="Cambria Math" w:hAnsi="Cambria Math"/>
-                                  <w:sz w:val="18"/>
-                                  <w:szCs w:val="18"/>
-                                </w:rPr>
-                                <m:t>1</m:t>
+                                <m:t>-1</m:t>
                               </m:r>
                             </m:e>
                           </m:d>
@@ -8204,16 +7594,7 @@
                           <w:szCs w:val="18"/>
                           <w:lang w:val="en-US"/>
                         </w:rPr>
-                        <m:t>i</m:t>
-                      </m:r>
-                      <m:r>
-                        <w:rPr>
-                          <w:rFonts w:ascii="Cambria Math" w:eastAsiaTheme="minorEastAsia" w:hAnsi="Cambria Math"/>
-                          <w:sz w:val="18"/>
-                          <w:szCs w:val="18"/>
-                          <w:lang w:val="en-US"/>
-                        </w:rPr>
-                        <m:t>+1</m:t>
+                        <m:t>i+1</m:t>
                       </m:r>
                     </m:sub>
                     <m:sup>
@@ -8268,25 +7649,7 @@
                           <w:szCs w:val="18"/>
                           <w:lang w:val="en-US"/>
                         </w:rPr>
-                        <m:t>i</m:t>
-                      </m:r>
-                      <m:r>
-                        <w:rPr>
-                          <w:rFonts w:ascii="Cambria Math" w:eastAsiaTheme="minorEastAsia" w:hAnsi="Cambria Math"/>
-                          <w:sz w:val="18"/>
-                          <w:szCs w:val="18"/>
-                          <w:lang w:val="en-US"/>
-                        </w:rPr>
-                        <m:t>-</m:t>
-                      </m:r>
-                      <m:r>
-                        <w:rPr>
-                          <w:rFonts w:ascii="Cambria Math" w:eastAsiaTheme="minorEastAsia" w:hAnsi="Cambria Math"/>
-                          <w:sz w:val="18"/>
-                          <w:szCs w:val="18"/>
-                          <w:lang w:val="en-US"/>
-                        </w:rPr>
-                        <m:t>1</m:t>
+                        <m:t>i-1</m:t>
                       </m:r>
                     </m:sub>
                     <m:sup>
@@ -8338,34 +7701,7 @@
                           <w:szCs w:val="18"/>
                           <w:lang w:val="en-US"/>
                         </w:rPr>
-                        <m:t>(1-</m:t>
-                      </m:r>
-                      <m:r>
-                        <w:rPr>
-                          <w:rFonts w:ascii="Cambria Math" w:eastAsiaTheme="minorEastAsia" w:hAnsi="Cambria Math"/>
-                          <w:sz w:val="18"/>
-                          <w:szCs w:val="18"/>
-                          <w:lang w:val="en-US"/>
-                        </w:rPr>
-                        <m:t>ε</m:t>
-                      </m:r>
-                      <m:r>
-                        <w:rPr>
-                          <w:rFonts w:ascii="Cambria Math" w:eastAsiaTheme="minorEastAsia" w:hAnsi="Cambria Math"/>
-                          <w:sz w:val="18"/>
-                          <w:szCs w:val="18"/>
-                          <w:lang w:val="en-US"/>
-                        </w:rPr>
-                        <m:t>)</m:t>
-                      </m:r>
-                      <m:r>
-                        <w:rPr>
-                          <w:rFonts w:ascii="Cambria Math" w:eastAsiaTheme="minorEastAsia" w:hAnsi="Cambria Math"/>
-                          <w:sz w:val="18"/>
-                          <w:szCs w:val="18"/>
-                          <w:lang w:val="en-US"/>
-                        </w:rPr>
-                        <m:t>Q</m:t>
+                        <m:t>(1-ε)Q</m:t>
                       </m:r>
                       <m:sSub>
                         <m:sSubPr>
@@ -8511,15 +7847,7 @@
                                   <w:sz w:val="18"/>
                                   <w:szCs w:val="18"/>
                                 </w:rPr>
-                                <m:t>-</m:t>
-                              </m:r>
-                              <m:r>
-                                <w:rPr>
-                                  <w:rFonts w:ascii="Cambria Math" w:hAnsi="Cambria Math"/>
-                                  <w:sz w:val="18"/>
-                                  <w:szCs w:val="18"/>
-                                </w:rPr>
-                                <m:t>1</m:t>
+                                <m:t>-1</m:t>
                               </m:r>
                             </m:e>
                           </m:d>
@@ -9247,8 +8575,8 @@
             </w:rPr>
             <m:t>=</m:t>
           </m:r>
-          <m:sSub>
-            <m:sSubPr>
+          <m:f>
+            <m:fPr>
               <m:ctrlPr>
                 <w:rPr>
                   <w:rFonts w:ascii="Cambria Math" w:hAnsi="Cambria Math"/>
@@ -9257,28 +8585,100 @@
                   <w:szCs w:val="18"/>
                 </w:rPr>
               </m:ctrlPr>
-            </m:sSubPr>
-            <m:e>
+            </m:fPr>
+            <m:num>
+              <m:sSub>
+                <m:sSubPr>
+                  <m:ctrlPr>
+                    <w:rPr>
+                      <w:rFonts w:ascii="Cambria Math" w:hAnsi="Cambria Math"/>
+                      <w:i/>
+                      <w:sz w:val="18"/>
+                      <w:szCs w:val="18"/>
+                    </w:rPr>
+                  </m:ctrlPr>
+                </m:sSubPr>
+                <m:e>
+                  <m:r>
+                    <w:rPr>
+                      <w:rFonts w:ascii="Cambria Math" w:hAnsi="Cambria Math"/>
+                      <w:sz w:val="18"/>
+                      <w:szCs w:val="18"/>
+                    </w:rPr>
+                    <m:t>u</m:t>
+                  </m:r>
+                </m:e>
+                <m:sub>
+                  <m:r>
+                    <w:rPr>
+                      <w:rFonts w:ascii="Cambria Math" w:hAnsi="Cambria Math"/>
+                      <w:sz w:val="18"/>
+                      <w:szCs w:val="18"/>
+                    </w:rPr>
+                    <m:t>m</m:t>
+                  </m:r>
+                </m:sub>
+              </m:sSub>
               <m:r>
                 <w:rPr>
                   <w:rFonts w:ascii="Cambria Math" w:hAnsi="Cambria Math"/>
                   <w:sz w:val="18"/>
                   <w:szCs w:val="18"/>
                 </w:rPr>
-                <m:t>u</m:t>
+                <m:t>π</m:t>
               </m:r>
-            </m:e>
-            <m:sub>
+              <m:sSup>
+                <m:sSupPr>
+                  <m:ctrlPr>
+                    <w:rPr>
+                      <w:rFonts w:ascii="Cambria Math" w:hAnsi="Cambria Math"/>
+                      <w:i/>
+                      <w:sz w:val="18"/>
+                      <w:szCs w:val="18"/>
+                    </w:rPr>
+                  </m:ctrlPr>
+                </m:sSupPr>
+                <m:e>
+                  <m:r>
+                    <w:rPr>
+                      <w:rFonts w:ascii="Cambria Math" w:hAnsi="Cambria Math"/>
+                      <w:sz w:val="18"/>
+                      <w:szCs w:val="18"/>
+                    </w:rPr>
+                    <m:t>d</m:t>
+                  </m:r>
+                </m:e>
+                <m:sup>
+                  <m:r>
+                    <w:rPr>
+                      <w:rFonts w:ascii="Cambria Math" w:hAnsi="Cambria Math"/>
+                      <w:sz w:val="18"/>
+                      <w:szCs w:val="18"/>
+                    </w:rPr>
+                    <m:t>2</m:t>
+                  </m:r>
+                </m:sup>
+              </m:sSup>
               <m:r>
                 <w:rPr>
                   <w:rFonts w:ascii="Cambria Math" w:hAnsi="Cambria Math"/>
                   <w:sz w:val="18"/>
                   <w:szCs w:val="18"/>
                 </w:rPr>
-                <m:t>m</m:t>
+                <m:t>ε</m:t>
               </m:r>
-            </m:sub>
-          </m:sSub>
+            </m:num>
+            <m:den>
+              <m:r>
+                <w:rPr>
+                  <w:rFonts w:ascii="Cambria Math" w:hAnsi="Cambria Math"/>
+                  <w:sz w:val="18"/>
+                  <w:szCs w:val="18"/>
+                </w:rPr>
+                <m:t>4</m:t>
+              </m:r>
+            </m:den>
+          </m:f>
           <m:nary>
             <m:naryPr>
               <m:limLoc m:val="subSup"/>

</xml_diff>